<commit_message>
Shivang section 3 added
</commit_message>
<xml_diff>
--- a/Manuscript_DL_v1_JG_SS.docx
+++ b/Manuscript_DL_v1_JG_SS.docx
@@ -5938,16 +5938,10 @@
         <w:pStyle w:val="BodyNoindent"/>
         <w:spacing w:after="240"/>
         <w:rPr>
-          <w:strike/>
-          <w:lang w:val="en-US"/>
-          <w:rPrChange w:id="35" w:author="Shivang Shekhar" w:date="2022-03-14T00:10:00Z">
-            <w:rPr>
-              <w:lang w:val="en-US"/>
-            </w:rPr>
-          </w:rPrChange>
+          <w:lang w:val="en-US" w:eastAsia="it-IT"/>
         </w:rPr>
       </w:pPr>
-      <w:ins w:id="36" w:author="Shivang Shekhar" w:date="2022-03-14T19:17:00Z">
+      <w:ins w:id="35" w:author="Shivang Shekhar" w:date="2022-03-14T19:17:00Z">
         <w:r>
           <w:rPr>
             <w:lang w:val="en-US"/>
@@ -5985,7 +5979,7 @@
         </w:rPr>
         <w:t>1</w:t>
       </w:r>
-      <w:ins w:id="37" w:author="Shivang Shekhar" w:date="2022-03-14T19:17:00Z">
+      <w:ins w:id="36" w:author="Shivang Shekhar" w:date="2022-03-14T19:17:00Z">
         <w:r>
           <w:rPr>
             <w:lang w:val="en-US"/>
@@ -5999,8 +5993,8 @@
           <w:t xml:space="preserve"> </w:t>
         </w:r>
       </w:ins>
-      <w:ins w:id="38" w:author="Shivang Shekhar" w:date="2022-03-13T23:58:00Z">
-        <w:del w:id="39" w:author="Shivang Shekhar" w:date="2022-03-14T19:17:00Z">
+      <w:ins w:id="37" w:author="Shivang Shekhar" w:date="2022-03-13T23:58:00Z">
+        <w:del w:id="38" w:author="Shivang Shekhar" w:date="2022-03-14T19:17:00Z">
           <w:r>
             <w:rPr>
               <w:lang w:val="en-US"/>
@@ -6011,7 +6005,7 @@
             <w:rPr>
               <w:highlight w:val="yellow"/>
               <w:lang w:val="en-US"/>
-              <w:rPrChange w:id="40" w:author="Shivang Shekhar" w:date="2022-03-14T00:20:00Z">
+              <w:rPrChange w:id="39" w:author="Shivang Shekhar" w:date="2022-03-14T00:20:00Z">
                 <w:rPr>
                   <w:lang w:val="en-US"/>
                 </w:rPr>
@@ -6033,7 +6027,7 @@
           <w:t xml:space="preserve">shows the layout of </w:t>
         </w:r>
       </w:ins>
-      <w:del w:id="41" w:author="Shivang Shekhar" w:date="2022-03-13T23:58:00Z">
+      <w:del w:id="40" w:author="Shivang Shekhar" w:date="2022-03-13T23:58:00Z">
         <w:r>
           <w:rPr>
             <w:lang w:val="en-US"/>
@@ -6041,7 +6035,7 @@
           <w:delText>T</w:delText>
         </w:r>
       </w:del>
-      <w:ins w:id="42" w:author="Shivang Shekhar" w:date="2022-03-13T23:59:00Z">
+      <w:ins w:id="41" w:author="Shivang Shekhar" w:date="2022-03-13T23:59:00Z">
         <w:r>
           <w:rPr>
             <w:lang w:val="en-US"/>
@@ -6055,7 +6049,7 @@
         </w:rPr>
         <w:t>he case study frame</w:t>
       </w:r>
-      <w:del w:id="43" w:author="Shivang Shekhar" w:date="2022-03-13T23:58:00Z">
+      <w:del w:id="42" w:author="Shivang Shekhar" w:date="2022-03-13T23:58:00Z">
         <w:r>
           <w:rPr>
             <w:lang w:val="en-US"/>
@@ -6075,7 +6069,7 @@
         </w:rPr>
         <w:t xml:space="preserve">adopted from </w:t>
       </w:r>
-      <w:del w:id="44" w:author="Shivang Shekhar" w:date="2022-03-13T23:57:00Z">
+      <w:del w:id="43" w:author="Shivang Shekhar" w:date="2022-03-13T23:57:00Z">
         <w:r>
           <w:rPr>
             <w:lang w:val="en-US"/>
@@ -6114,7 +6108,7 @@
         </w:r>
       </w:del>
       <w:proofErr w:type="spellStart"/>
-      <w:ins w:id="45" w:author="Shivang Shekhar" w:date="2022-03-13T23:57:00Z">
+      <w:ins w:id="44" w:author="Shivang Shekhar" w:date="2022-03-13T23:57:00Z">
         <w:r>
           <w:rPr>
             <w:lang w:val="en-US"/>
@@ -6159,7 +6153,7 @@
         </w:rPr>
         <w:fldChar w:fldCharType="end"/>
       </w:r>
-      <w:ins w:id="46" w:author="Shivang Shekhar" w:date="2022-03-14T00:00:00Z">
+      <w:ins w:id="45" w:author="Shivang Shekhar" w:date="2022-03-14T00:00:00Z">
         <w:r>
           <w:rPr>
             <w:lang w:val="en-US"/>
@@ -6167,7 +6161,7 @@
           <w:t>.</w:t>
         </w:r>
       </w:ins>
-      <w:del w:id="47" w:author="Shivang Shekhar" w:date="2022-03-13T23:59:00Z">
+      <w:del w:id="46" w:author="Shivang Shekhar" w:date="2022-03-13T23:59:00Z">
         <w:r>
           <w:rPr>
             <w:lang w:val="en-US"/>
@@ -6181,7 +6175,7 @@
         </w:rPr>
         <w:t xml:space="preserve"> </w:t>
       </w:r>
-      <w:ins w:id="48" w:author="Shivang Shekhar" w:date="2022-03-14T00:00:00Z">
+      <w:ins w:id="47" w:author="Shivang Shekhar" w:date="2022-03-14T00:00:00Z">
         <w:r>
           <w:rPr>
             <w:lang w:val="en-US"/>
@@ -6189,7 +6183,7 @@
           <w:t xml:space="preserve">The selected three-storey three bays </w:t>
         </w:r>
       </w:ins>
-      <w:ins w:id="49" w:author="Shivang Shekhar" w:date="2022-03-14T00:01:00Z">
+      <w:ins w:id="48" w:author="Shivang Shekhar" w:date="2022-03-14T00:01:00Z">
         <w:r>
           <w:rPr>
             <w:lang w:val="en-US"/>
@@ -6197,7 +6191,7 @@
           <w:t xml:space="preserve">RC </w:t>
         </w:r>
       </w:ins>
-      <w:ins w:id="50" w:author="Shivang Shekhar" w:date="2022-03-14T00:09:00Z">
+      <w:ins w:id="49" w:author="Shivang Shekhar" w:date="2022-03-14T00:09:00Z">
         <w:r>
           <w:rPr>
             <w:lang w:val="en-US"/>
@@ -6205,7 +6199,7 @@
           <w:t>moment resisting frame</w:t>
         </w:r>
       </w:ins>
-      <w:ins w:id="51" w:author="Shivang Shekhar" w:date="2022-03-14T00:01:00Z">
+      <w:ins w:id="50" w:author="Shivang Shekhar" w:date="2022-03-14T00:01:00Z">
         <w:r>
           <w:rPr>
             <w:lang w:val="en-US"/>
@@ -6243,7 +6237,7 @@
         </w:rPr>
         <w:t>has a total height of 10.75</w:t>
       </w:r>
-      <w:ins w:id="52" w:author="Shivang Shekhar" w:date="2022-03-13T23:58:00Z">
+      <w:ins w:id="51" w:author="Shivang Shekhar" w:date="2022-03-13T23:58:00Z">
         <w:r>
           <w:rPr>
             <w:lang w:val="en-US"/>
@@ -6257,7 +6251,7 @@
         </w:rPr>
         <w:t xml:space="preserve">m (35.3 feet) with an interstorey height of 3.66 m (12 feet) and a constant bay width equal to 5.49 m (18 feet). The </w:t>
       </w:r>
-      <w:ins w:id="53" w:author="Shivang Shekhar" w:date="2022-03-14T00:02:00Z">
+      <w:ins w:id="52" w:author="Shivang Shekhar" w:date="2022-03-14T00:02:00Z">
         <w:r>
           <w:rPr>
             <w:lang w:val="en-US"/>
@@ -6271,7 +6265,7 @@
         </w:rPr>
         <w:t xml:space="preserve">frame is designed </w:t>
       </w:r>
-      <w:del w:id="54" w:author="Shivang Shekhar" w:date="2022-03-14T00:03:00Z">
+      <w:del w:id="53" w:author="Shivang Shekhar" w:date="2022-03-14T00:03:00Z">
         <w:r>
           <w:rPr>
             <w:lang w:val="en-US"/>
@@ -6279,7 +6273,7 @@
           <w:delText xml:space="preserve">as per the non-seismic guidelines </w:delText>
         </w:r>
       </w:del>
-      <w:ins w:id="55" w:author="Shivang Shekhar" w:date="2022-03-14T00:03:00Z">
+      <w:ins w:id="54" w:author="Shivang Shekhar" w:date="2022-03-14T00:03:00Z">
         <w:r>
           <w:rPr>
             <w:lang w:val="en-US"/>
@@ -6287,7 +6281,7 @@
           <w:t xml:space="preserve">for gravity loads </w:t>
         </w:r>
       </w:ins>
-      <w:ins w:id="56" w:author="Shivang Shekhar" w:date="2022-03-14T00:04:00Z">
+      <w:ins w:id="55" w:author="Shivang Shekhar" w:date="2022-03-14T00:04:00Z">
         <w:r>
           <w:rPr>
             <w:lang w:val="en-US"/>
@@ -6295,7 +6289,7 @@
           <w:t xml:space="preserve">only </w:t>
         </w:r>
       </w:ins>
-      <w:ins w:id="57" w:author="Shivang Shekhar" w:date="2022-03-14T00:03:00Z">
+      <w:ins w:id="56" w:author="Shivang Shekhar" w:date="2022-03-14T00:03:00Z">
         <w:r>
           <w:rPr>
             <w:lang w:val="en-US"/>
@@ -6303,7 +6297,7 @@
           <w:t>following</w:t>
         </w:r>
       </w:ins>
-      <w:del w:id="58" w:author="Shivang Shekhar" w:date="2022-03-14T00:03:00Z">
+      <w:del w:id="57" w:author="Shivang Shekhar" w:date="2022-03-14T00:03:00Z">
         <w:r>
           <w:rPr>
             <w:lang w:val="en-US"/>
@@ -6317,7 +6311,7 @@
         </w:rPr>
         <w:t xml:space="preserve"> the</w:t>
       </w:r>
-      <w:ins w:id="59" w:author="Shivang Shekhar" w:date="2022-03-14T00:03:00Z">
+      <w:ins w:id="58" w:author="Shivang Shekhar" w:date="2022-03-14T00:03:00Z">
         <w:r>
           <w:rPr>
             <w:lang w:val="en-US"/>
@@ -6325,7 +6319,7 @@
           <w:t xml:space="preserve"> pre</w:t>
         </w:r>
       </w:ins>
-      <w:ins w:id="60" w:author="Shivang Shekhar" w:date="2022-03-14T00:04:00Z">
+      <w:ins w:id="59" w:author="Shivang Shekhar" w:date="2022-03-14T00:04:00Z">
         <w:r>
           <w:rPr>
             <w:lang w:val="en-US"/>
@@ -6369,7 +6363,7 @@
         </w:rPr>
         <w:fldChar w:fldCharType="end"/>
       </w:r>
-      <w:del w:id="61" w:author="Shivang Shekhar" w:date="2022-03-14T00:04:00Z">
+      <w:del w:id="60" w:author="Shivang Shekhar" w:date="2022-03-14T00:04:00Z">
         <w:r>
           <w:rPr>
             <w:lang w:val="en-US"/>
@@ -6409,7 +6403,7 @@
         </w:rPr>
         <w:t xml:space="preserve"> and the beam sizes are 230 x 460 mm at each floor. The concrete </w:t>
       </w:r>
-      <w:ins w:id="62" w:author="Shivang Shekhar" w:date="2022-03-14T00:05:00Z">
+      <w:ins w:id="61" w:author="Shivang Shekhar" w:date="2022-03-14T00:05:00Z">
         <w:r>
           <w:rPr>
             <w:lang w:val="en-US"/>
@@ -6423,7 +6417,7 @@
         </w:rPr>
         <w:t>compressive strengt</w:t>
       </w:r>
-      <w:ins w:id="63" w:author="Shivang Shekhar" w:date="2022-03-14T00:06:00Z">
+      <w:ins w:id="62" w:author="Shivang Shekhar" w:date="2022-03-14T00:06:00Z">
         <w:r>
           <w:rPr>
             <w:lang w:val="en-US"/>
@@ -6431,7 +6425,7 @@
           <w:t xml:space="preserve">h is </w:t>
         </w:r>
       </w:ins>
-      <w:del w:id="64" w:author="Shivang Shekhar" w:date="2022-03-14T00:05:00Z">
+      <w:del w:id="63" w:author="Shivang Shekhar" w:date="2022-03-14T00:05:00Z">
         <w:r>
           <w:rPr>
             <w:lang w:val="en-US"/>
@@ -6443,7 +6437,7 @@
         <m:sSub>
           <m:sSubPr>
             <m:ctrlPr>
-              <w:del w:id="65" w:author="Shivang Shekhar" w:date="2022-03-14T00:05:00Z">
+              <w:del w:id="64" w:author="Shivang Shekhar" w:date="2022-03-14T00:05:00Z">
                 <w:rPr>
                   <w:rFonts w:ascii="Cambria Math" w:hAnsi="Cambria Math"/>
                   <w:i/>
@@ -6454,7 +6448,7 @@
           </m:sSubPr>
           <m:e>
             <m:r>
-              <w:del w:id="66" w:author="Shivang Shekhar" w:date="2022-03-14T00:05:00Z">
+              <w:del w:id="65" w:author="Shivang Shekhar" w:date="2022-03-14T00:05:00Z">
                 <w:rPr>
                   <w:rFonts w:ascii="Cambria Math" w:hAnsi="Cambria Math"/>
                   <w:lang w:val="en-US"/>
@@ -6465,7 +6459,7 @@
           </m:e>
           <m:sub>
             <m:r>
-              <w:del w:id="67" w:author="Shivang Shekhar" w:date="2022-03-14T00:05:00Z">
+              <w:del w:id="66" w:author="Shivang Shekhar" w:date="2022-03-14T00:05:00Z">
                 <w:rPr>
                   <w:rFonts w:ascii="Cambria Math" w:hAnsi="Cambria Math"/>
                   <w:lang w:val="en-US"/>
@@ -6476,7 +6470,7 @@
           </m:sub>
         </m:sSub>
       </m:oMath>
-      <w:del w:id="68" w:author="Shivang Shekhar" w:date="2022-03-14T00:05:00Z">
+      <w:del w:id="67" w:author="Shivang Shekhar" w:date="2022-03-14T00:05:00Z">
         <w:r>
           <w:rPr>
             <w:lang w:val="en-US"/>
@@ -6490,7 +6484,7 @@
         </w:rPr>
         <w:t>24 MPa</w:t>
       </w:r>
-      <w:del w:id="69" w:author="Shivang Shekhar" w:date="2022-03-14T00:06:00Z">
+      <w:del w:id="68" w:author="Shivang Shekhar" w:date="2022-03-14T00:06:00Z">
         <w:r>
           <w:rPr>
             <w:lang w:val="en-US"/>
@@ -6504,7 +6498,7 @@
         </w:rPr>
         <w:t xml:space="preserve">, and the </w:t>
       </w:r>
-      <w:ins w:id="70" w:author="Shivang Shekhar" w:date="2022-03-14T00:06:00Z">
+      <w:ins w:id="69" w:author="Shivang Shekhar" w:date="2022-03-14T00:06:00Z">
         <w:r>
           <w:rPr>
             <w:lang w:val="en-US"/>
@@ -6518,7 +6512,7 @@
         </w:rPr>
         <w:t xml:space="preserve">reinforcing bar of steel Grade 40 </w:t>
       </w:r>
-      <w:del w:id="71" w:author="Shivang Shekhar" w:date="2022-03-14T00:07:00Z">
+      <w:del w:id="70" w:author="Shivang Shekhar" w:date="2022-03-14T00:07:00Z">
         <w:r>
           <w:rPr>
             <w:lang w:val="en-US"/>
@@ -6526,7 +6520,7 @@
           <w:delText xml:space="preserve">with </w:delText>
         </w:r>
       </w:del>
-      <w:ins w:id="72" w:author="Shivang Shekhar" w:date="2022-03-14T00:07:00Z">
+      <w:ins w:id="71" w:author="Shivang Shekhar" w:date="2022-03-14T00:07:00Z">
         <w:r>
           <w:rPr>
             <w:lang w:val="en-US"/>
@@ -6534,7 +6528,7 @@
           <w:t xml:space="preserve">has </w:t>
         </w:r>
       </w:ins>
-      <w:del w:id="73" w:author="Shivang Shekhar" w:date="2022-03-14T00:07:00Z">
+      <w:del w:id="72" w:author="Shivang Shekhar" w:date="2022-03-14T00:07:00Z">
         <w:r>
           <w:rPr>
             <w:lang w:val="en-US"/>
@@ -6548,7 +6542,7 @@
         </w:rPr>
         <w:t>yield strength of</w:t>
       </w:r>
-      <w:ins w:id="74" w:author="Shivang Shekhar" w:date="2022-03-14T00:05:00Z">
+      <w:ins w:id="73" w:author="Shivang Shekhar" w:date="2022-03-14T00:05:00Z">
         <w:r>
           <w:rPr>
             <w:lang w:val="en-US"/>
@@ -6560,7 +6554,7 @@
         <m:sSub>
           <m:sSubPr>
             <m:ctrlPr>
-              <w:del w:id="75" w:author="Shivang Shekhar" w:date="2022-03-14T00:05:00Z">
+              <w:del w:id="74" w:author="Shivang Shekhar" w:date="2022-03-14T00:05:00Z">
                 <w:rPr>
                   <w:rFonts w:ascii="Cambria Math" w:hAnsi="Cambria Math"/>
                   <w:i/>
@@ -6571,7 +6565,7 @@
           </m:sSubPr>
           <m:e>
             <m:r>
-              <w:del w:id="76" w:author="Shivang Shekhar" w:date="2022-03-14T00:05:00Z">
+              <w:del w:id="75" w:author="Shivang Shekhar" w:date="2022-03-14T00:05:00Z">
                 <w:rPr>
                   <w:rFonts w:ascii="Cambria Math" w:hAnsi="Cambria Math"/>
                   <w:lang w:val="en-US"/>
@@ -6582,7 +6576,7 @@
           </m:e>
           <m:sub>
             <m:r>
-              <w:del w:id="77" w:author="Shivang Shekhar" w:date="2022-03-14T00:05:00Z">
+              <w:del w:id="76" w:author="Shivang Shekhar" w:date="2022-03-14T00:05:00Z">
                 <w:rPr>
                   <w:rFonts w:ascii="Cambria Math" w:hAnsi="Cambria Math"/>
                   <w:lang w:val="en-US"/>
@@ -6593,7 +6587,7 @@
           </m:sub>
         </m:sSub>
       </m:oMath>
-      <w:del w:id="78" w:author="Shivang Shekhar" w:date="2022-03-14T00:05:00Z">
+      <w:del w:id="77" w:author="Shivang Shekhar" w:date="2022-03-14T00:05:00Z">
         <w:r>
           <w:rPr>
             <w:lang w:val="en-US"/>
@@ -6607,7 +6601,7 @@
         </w:rPr>
         <w:t xml:space="preserve">276 MPa. </w:t>
       </w:r>
-      <w:del w:id="79" w:author="Shivang Shekhar" w:date="2022-03-14T00:07:00Z">
+      <w:del w:id="78" w:author="Shivang Shekhar" w:date="2022-03-14T00:07:00Z">
         <w:r>
           <w:rPr>
             <w:lang w:val="en-US"/>
@@ -6615,7 +6609,7 @@
           <w:delText>The other details of the</w:delText>
         </w:r>
       </w:del>
-      <w:ins w:id="80" w:author="Shivang Shekhar" w:date="2022-03-14T00:07:00Z">
+      <w:ins w:id="79" w:author="Shivang Shekhar" w:date="2022-03-14T00:07:00Z">
         <w:r>
           <w:rPr>
             <w:lang w:val="en-US"/>
@@ -6623,7 +6617,7 @@
           <w:t xml:space="preserve">Further </w:t>
         </w:r>
       </w:ins>
-      <w:ins w:id="81" w:author="Shivang Shekhar" w:date="2022-03-14T00:08:00Z">
+      <w:ins w:id="80" w:author="Shivang Shekhar" w:date="2022-03-14T00:08:00Z">
         <w:r>
           <w:rPr>
             <w:lang w:val="en-US"/>
@@ -6631,7 +6625,7 @@
           <w:t xml:space="preserve">reinforcement </w:t>
         </w:r>
       </w:ins>
-      <w:ins w:id="82" w:author="Shivang Shekhar" w:date="2022-03-14T00:07:00Z">
+      <w:ins w:id="81" w:author="Shivang Shekhar" w:date="2022-03-14T00:07:00Z">
         <w:r>
           <w:rPr>
             <w:lang w:val="en-US"/>
@@ -6645,7 +6639,7 @@
         </w:rPr>
         <w:t xml:space="preserve"> case study frame </w:t>
       </w:r>
-      <w:del w:id="83" w:author="Shivang Shekhar" w:date="2022-03-14T00:08:00Z">
+      <w:del w:id="82" w:author="Shivang Shekhar" w:date="2022-03-14T00:08:00Z">
         <w:r>
           <w:rPr>
             <w:lang w:val="en-US"/>
@@ -6653,7 +6647,7 @@
           <w:delText>can be found</w:delText>
         </w:r>
       </w:del>
-      <w:ins w:id="84" w:author="Shivang Shekhar" w:date="2022-03-14T00:08:00Z">
+      <w:ins w:id="83" w:author="Shivang Shekhar" w:date="2022-03-14T00:08:00Z">
         <w:r>
           <w:rPr>
             <w:lang w:val="en-US"/>
@@ -6667,7 +6661,7 @@
         </w:rPr>
         <w:t xml:space="preserve"> </w:t>
       </w:r>
-      <w:del w:id="85" w:author="Shivang Shekhar" w:date="2022-03-14T00:08:00Z">
+      <w:del w:id="84" w:author="Shivang Shekhar" w:date="2022-03-14T00:08:00Z">
         <w:r>
           <w:rPr>
             <w:lang w:val="en-US"/>
@@ -6675,7 +6669,7 @@
           <w:delText xml:space="preserve">in </w:delText>
         </w:r>
       </w:del>
-      <w:ins w:id="86" w:author="Shivang Shekhar" w:date="2022-03-14T00:08:00Z">
+      <w:ins w:id="85" w:author="Shivang Shekhar" w:date="2022-03-14T00:08:00Z">
         <w:r>
           <w:rPr>
             <w:lang w:val="en-US"/>
@@ -6683,26 +6677,26 @@
           <w:t xml:space="preserve">shown in  </w:t>
         </w:r>
       </w:ins>
+      <w:ins w:id="86" w:author="Shivang Shekhar" w:date="2022-03-14T19:17:00Z">
+        <w:r>
+          <w:rPr>
+            <w:lang w:val="en-US"/>
+          </w:rPr>
+          <w:fldChar w:fldCharType="begin"/>
+        </w:r>
+        <w:r>
+          <w:rPr>
+            <w:lang w:val="en-US"/>
+          </w:rPr>
+          <w:instrText xml:space="preserve"> REF _Ref98177854 \h </w:instrText>
+        </w:r>
+      </w:ins>
+      <w:r>
+        <w:rPr>
+          <w:lang w:val="en-US"/>
+        </w:rPr>
+      </w:r>
       <w:ins w:id="87" w:author="Shivang Shekhar" w:date="2022-03-14T19:17:00Z">
-        <w:r>
-          <w:rPr>
-            <w:lang w:val="en-US"/>
-          </w:rPr>
-          <w:fldChar w:fldCharType="begin"/>
-        </w:r>
-        <w:r>
-          <w:rPr>
-            <w:lang w:val="en-US"/>
-          </w:rPr>
-          <w:instrText xml:space="preserve"> REF _Ref98177854 \h </w:instrText>
-        </w:r>
-      </w:ins>
-      <w:r>
-        <w:rPr>
-          <w:lang w:val="en-US"/>
-        </w:rPr>
-      </w:r>
-      <w:ins w:id="88" w:author="Shivang Shekhar" w:date="2022-03-14T19:17:00Z">
         <w:r>
           <w:rPr>
             <w:lang w:val="en-US"/>
@@ -6723,7 +6717,7 @@
         </w:rPr>
         <w:t>1</w:t>
       </w:r>
-      <w:ins w:id="89" w:author="Shivang Shekhar" w:date="2022-03-14T19:17:00Z">
+      <w:ins w:id="88" w:author="Shivang Shekhar" w:date="2022-03-14T19:17:00Z">
         <w:r>
           <w:rPr>
             <w:lang w:val="en-US"/>
@@ -6737,7 +6731,7 @@
           <w:t xml:space="preserve"> </w:t>
         </w:r>
       </w:ins>
-      <w:del w:id="90" w:author="Shivang Shekhar" w:date="2022-03-14T19:17:00Z">
+      <w:del w:id="89" w:author="Shivang Shekhar" w:date="2022-03-14T19:17:00Z">
         <w:r>
           <w:rPr>
             <w:lang w:val="en-US"/>
@@ -6745,13 +6739,13 @@
           <w:delText xml:space="preserve">Figure </w:delText>
         </w:r>
       </w:del>
-      <w:ins w:id="91" w:author="Shivang Shekhar" w:date="2022-03-14T00:08:00Z">
-        <w:del w:id="92" w:author="Shivang Shekhar" w:date="2022-03-14T19:17:00Z">
+      <w:ins w:id="90" w:author="Shivang Shekhar" w:date="2022-03-14T00:08:00Z">
+        <w:del w:id="91" w:author="Shivang Shekhar" w:date="2022-03-14T19:17:00Z">
           <w:r>
             <w:rPr>
               <w:highlight w:val="yellow"/>
               <w:lang w:val="en-US"/>
-              <w:rPrChange w:id="93" w:author="Shivang Shekhar" w:date="2022-03-14T00:20:00Z">
+              <w:rPrChange w:id="92" w:author="Shivang Shekhar" w:date="2022-03-14T00:20:00Z">
                 <w:rPr>
                   <w:lang w:val="en-US"/>
                 </w:rPr>
@@ -6761,12 +6755,12 @@
           </w:r>
         </w:del>
       </w:ins>
-      <w:del w:id="94" w:author="Shivang Shekhar" w:date="2022-03-14T19:17:00Z">
+      <w:del w:id="93" w:author="Shivang Shekhar" w:date="2022-03-14T19:17:00Z">
         <w:r>
           <w:rPr>
             <w:highlight w:val="yellow"/>
             <w:lang w:val="en-US"/>
-            <w:rPrChange w:id="95" w:author="Shivang Shekhar" w:date="2022-03-14T00:20:00Z">
+            <w:rPrChange w:id="94" w:author="Shivang Shekhar" w:date="2022-03-14T00:20:00Z">
               <w:rPr>
                 <w:lang w:val="en-US"/>
               </w:rPr>
@@ -6781,7 +6775,7 @@
           <w:delText xml:space="preserve">.1 </w:delText>
         </w:r>
       </w:del>
-      <w:del w:id="96" w:author="Shivang Shekhar" w:date="2022-03-14T00:08:00Z">
+      <w:del w:id="95" w:author="Shivang Shekhar" w:date="2022-03-14T00:08:00Z">
         <w:r>
           <w:rPr>
             <w:lang w:val="en-US"/>
@@ -6889,7 +6883,7 @@
         </w:rPr>
         <w:fldChar w:fldCharType="end"/>
       </w:r>
-      <w:ins w:id="97" w:author="Shivang Shekhar" w:date="2022-03-14T00:08:00Z">
+      <w:ins w:id="96" w:author="Shivang Shekhar" w:date="2022-03-14T00:08:00Z">
         <w:r>
           <w:rPr>
             <w:lang w:val="en-US"/>
@@ -6903,7 +6897,7 @@
         </w:rPr>
         <w:t xml:space="preserve">  </w:t>
       </w:r>
-      <w:ins w:id="98" w:author="Shivang Shekhar" w:date="2022-03-14T00:11:00Z">
+      <w:ins w:id="97" w:author="Shivang Shekhar" w:date="2022-03-14T00:11:00Z">
         <w:r>
           <w:rPr>
             <w:lang w:val="en-US"/>
@@ -6911,7 +6905,7 @@
           <w:t xml:space="preserve">As evident from the figure, </w:t>
         </w:r>
       </w:ins>
-      <w:ins w:id="99" w:author="Shivang Shekhar" w:date="2022-03-14T00:15:00Z">
+      <w:ins w:id="98" w:author="Shivang Shekhar" w:date="2022-03-14T00:15:00Z">
         <w:r>
           <w:rPr>
             <w:lang w:val="en-US" w:eastAsia="it-IT"/>
@@ -6925,7 +6919,7 @@
           <w:t xml:space="preserve">have </w:t>
         </w:r>
       </w:ins>
-      <w:ins w:id="100" w:author="Shivang Shekhar" w:date="2022-03-14T00:14:00Z">
+      <w:ins w:id="99" w:author="Shivang Shekhar" w:date="2022-03-14T00:14:00Z">
         <w:r>
           <w:rPr>
             <w:lang w:val="en-US" w:eastAsia="it-IT"/>
@@ -6945,7 +6939,7 @@
           <w:t xml:space="preserve">, inadequate anchorage length and hooks for reinforcement, </w:t>
         </w:r>
       </w:ins>
-      <w:ins w:id="101" w:author="Shivang Shekhar" w:date="2022-03-14T00:16:00Z">
+      <w:ins w:id="100" w:author="Shivang Shekhar" w:date="2022-03-14T00:16:00Z">
         <w:r>
           <w:rPr>
             <w:lang w:val="en-US" w:eastAsia="it-IT"/>
@@ -6953,7 +6947,7 @@
           <w:t xml:space="preserve">and </w:t>
         </w:r>
       </w:ins>
-      <w:ins w:id="102" w:author="Shivang Shekhar" w:date="2022-03-14T00:14:00Z">
+      <w:ins w:id="101" w:author="Shivang Shekhar" w:date="2022-03-14T00:14:00Z">
         <w:r>
           <w:rPr>
             <w:lang w:val="en-US" w:eastAsia="it-IT"/>
@@ -6967,7 +6961,7 @@
           <w:t xml:space="preserve"> ther</w:t>
         </w:r>
       </w:ins>
-      <w:ins w:id="103" w:author="Shivang Shekhar" w:date="2022-03-14T00:17:00Z">
+      <w:ins w:id="102" w:author="Shivang Shekhar" w:date="2022-03-14T00:17:00Z">
         <w:r>
           <w:rPr>
             <w:lang w:val="en-US" w:eastAsia="it-IT"/>
@@ -6975,7 +6969,7 @@
           <w:t>eby</w:t>
         </w:r>
       </w:ins>
-      <w:ins w:id="104" w:author="Shivang Shekhar" w:date="2022-03-14T00:14:00Z">
+      <w:ins w:id="103" w:author="Shivang Shekhar" w:date="2022-03-14T00:14:00Z">
         <w:r>
           <w:rPr>
             <w:lang w:val="en-US" w:eastAsia="it-IT"/>
@@ -6983,7 +6977,7 @@
           <w:t xml:space="preserve"> </w:t>
         </w:r>
       </w:ins>
-      <w:ins w:id="105" w:author="Shivang Shekhar" w:date="2022-03-14T00:16:00Z">
+      <w:ins w:id="104" w:author="Shivang Shekhar" w:date="2022-03-14T00:16:00Z">
         <w:r>
           <w:rPr>
             <w:lang w:val="en-US" w:eastAsia="it-IT"/>
@@ -6991,7 +6985,7 @@
           <w:t>highlighting lack of seismic detailing</w:t>
         </w:r>
       </w:ins>
-      <w:ins w:id="106" w:author="Shivang Shekhar" w:date="2022-03-14T00:14:00Z">
+      <w:ins w:id="105" w:author="Shivang Shekhar" w:date="2022-03-14T00:14:00Z">
         <w:r>
           <w:rPr>
             <w:lang w:val="en-US" w:eastAsia="it-IT"/>
@@ -6999,7 +6993,7 @@
           <w:t xml:space="preserve">. </w:t>
         </w:r>
       </w:ins>
-      <w:ins w:id="107" w:author="Shivang Shekhar" w:date="2022-03-14T00:17:00Z">
+      <w:ins w:id="106" w:author="Shivang Shekhar" w:date="2022-03-14T00:17:00Z">
         <w:r>
           <w:rPr>
             <w:lang w:val="en-US" w:eastAsia="it-IT"/>
@@ -7007,7 +7001,7 @@
           <w:t xml:space="preserve">The next subsection introduces the corrosion deterioration mechanism of the case-study </w:t>
         </w:r>
       </w:ins>
-      <w:ins w:id="108" w:author="Shivang Shekhar" w:date="2022-03-14T00:18:00Z">
+      <w:ins w:id="107" w:author="Shivang Shekhar" w:date="2022-03-14T00:18:00Z">
         <w:r>
           <w:rPr>
             <w:lang w:val="en-US" w:eastAsia="it-IT"/>
@@ -7015,7 +7009,7 @@
           <w:t>frame</w:t>
         </w:r>
       </w:ins>
-      <w:ins w:id="109" w:author="Shivang Shekhar" w:date="2022-03-14T00:17:00Z">
+      <w:ins w:id="108" w:author="Shivang Shekhar" w:date="2022-03-14T00:17:00Z">
         <w:r>
           <w:rPr>
             <w:lang w:val="en-US" w:eastAsia="it-IT"/>
@@ -7023,8 +7017,20 @@
           <w:t xml:space="preserve">. </w:t>
         </w:r>
       </w:ins>
-      <w:commentRangeStart w:id="110"/>
-      <w:del w:id="111" w:author="Shivang Shekhar" w:date="2022-03-14T19:17:00Z">
+      <w:commentRangeStart w:id="109"/>
+      <w:del w:id="110" w:author="Shivang Shekhar" w:date="2022-03-14T19:17:00Z">
+        <w:r>
+          <w:rPr>
+            <w:strike/>
+            <w:lang w:val="en-US"/>
+            <w:rPrChange w:id="111" w:author="Shivang Shekhar" w:date="2022-03-14T00:10:00Z">
+              <w:rPr>
+                <w:lang w:val="en-US"/>
+              </w:rPr>
+            </w:rPrChange>
+          </w:rPr>
+          <w:delText xml:space="preserve">The FE model strategy is followed as per the Freddi et al., </w:delText>
+        </w:r>
         <w:r>
           <w:rPr>
             <w:strike/>
@@ -7035,7 +7041,7 @@
               </w:rPr>
             </w:rPrChange>
           </w:rPr>
-          <w:delText xml:space="preserve">The FE model strategy is followed as per the Freddi et al., </w:delText>
+          <w:fldChar w:fldCharType="begin"/>
         </w:r>
         <w:r>
           <w:rPr>
@@ -7047,7 +7053,7 @@
               </w:rPr>
             </w:rPrChange>
           </w:rPr>
-          <w:fldChar w:fldCharType="begin"/>
+          <w:delInstrText xml:space="preserve"> ADDIN ZOTERO_ITEM CSL_CITATION {"citationID":"hlJip24w","properties":{"formattedCitation":"[39,40]","plainCitation":"[39,40]","noteIndex":0},"citationItems":[{"id":640,"uris":["http://zotero.org/users/8563380/items/NIMI5GSI"],"uri":["http://zotero.org/users/8563380/items/NIMI5GSI"],"itemData":{"id":640,"type":"article-journal","container-title":"Bulletin of Earthquake Engineering","DOI":"10.1007/s10518-016-9948-x","ISSN":"1570-761X, 1573-1456","issue":"1","journalAbbreviation":"Bull Earthquake Eng","language":"en","page":"1-23","source":"DOI.org (Crossref)","title":"Probabilistic seismic demand modeling of local level response parameters of an RC frame","volume":"15","author":[{"family":"Freddi","given":"Fabio"},{"family":"Padgett","given":"Jamie Ellen"},{"family":"Dall’Asta","given":"Andrea"}],"issued":{"date-parts":[["2017",1]]}}},{"id":643,"uris":["http://zotero.org/users/8563380/items/UBS64YBV"],"uri":["http://zotero.org/users/8563380/items/UBS64YBV"],"itemData":{"id":643,"type":"article-journal","container-title":"Earthquake Engineering &amp; Structural Dynamics","DOI":"10.1002/eqe.2255","ISSN":"00988847","issue":"7","journalAbbreviation":"Earthquake Engng Struct. Dyn.","language":"en","page":"993-1011","source":"DOI.org (Crossref)","title":"Probabilistic performance assessment of low-ductility reinforced concrete frames retrofitted with dissipative braces: SEISMIC PERFORMANCE OF LOW-DUCTILITY RC FRAMES WITH DISSIPATIVE BRACES","title-short":"Probabilistic performance assessment of low-ductility reinforced concrete frames retrofitted with dissipative braces","volume":"42","author":[{"family":"Freddi","given":"F."},{"family":"Tubaldi","given":"E."},{"family":"Ragni","given":"L."},{"family":"Dall'Asta","given":"A."}],"issued":{"date-parts":[["2013",6]]}}}],"schema":"https://github.com/citation-style-language/schema/raw/master/csl-citation.json"} </w:delInstrText>
         </w:r>
         <w:r>
           <w:rPr>
@@ -7059,31 +7065,31 @@
               </w:rPr>
             </w:rPrChange>
           </w:rPr>
-          <w:delInstrText xml:space="preserve"> ADDIN ZOTERO_ITEM CSL_CITATION {"citationID":"hlJip24w","properties":{"formattedCitation":"[39,40]","plainCitation":"[39,40]","noteIndex":0},"citationItems":[{"id":640,"uris":["http://zotero.org/users/8563380/items/NIMI5GSI"],"uri":["http://zotero.org/users/8563380/items/NIMI5GSI"],"itemData":{"id":640,"type":"article-journal","container-title":"Bulletin of Earthquake Engineering","DOI":"10.1007/s10518-016-9948-x","ISSN":"1570-761X, 1573-1456","issue":"1","journalAbbreviation":"Bull Earthquake Eng","language":"en","page":"1-23","source":"DOI.org (Crossref)","title":"Probabilistic seismic demand modeling of local level response parameters of an RC frame","volume":"15","author":[{"family":"Freddi","given":"Fabio"},{"family":"Padgett","given":"Jamie Ellen"},{"family":"Dall’Asta","given":"Andrea"}],"issued":{"date-parts":[["2017",1]]}}},{"id":643,"uris":["http://zotero.org/users/8563380/items/UBS64YBV"],"uri":["http://zotero.org/users/8563380/items/UBS64YBV"],"itemData":{"id":643,"type":"article-journal","container-title":"Earthquake Engineering &amp; Structural Dynamics","DOI":"10.1002/eqe.2255","ISSN":"00988847","issue":"7","journalAbbreviation":"Earthquake Engng Struct. Dyn.","language":"en","page":"993-1011","source":"DOI.org (Crossref)","title":"Probabilistic performance assessment of low-ductility reinforced concrete frames retrofitted with dissipative braces: SEISMIC PERFORMANCE OF LOW-DUCTILITY RC FRAMES WITH DISSIPATIVE BRACES","title-short":"Probabilistic performance assessment of low-ductility reinforced concrete frames retrofitted with dissipative braces","volume":"42","author":[{"family":"Freddi","given":"F."},{"family":"Tubaldi","given":"E."},{"family":"Ragni","given":"L."},{"family":"Dall'Asta","given":"A."}],"issued":{"date-parts":[["2013",6]]}}}],"schema":"https://github.com/citation-style-language/schema/raw/master/csl-citation.json"} </w:delInstrText>
+          <w:fldChar w:fldCharType="separate"/>
+        </w:r>
+        <w:r>
+          <w:rPr>
+            <w:rFonts w:cs="Times New Roman"/>
+            <w:strike/>
+            <w:rPrChange w:id="115" w:author="Shivang Shekhar" w:date="2022-03-14T00:10:00Z">
+              <w:rPr>
+                <w:rFonts w:cs="Times New Roman"/>
+              </w:rPr>
+            </w:rPrChange>
+          </w:rPr>
+          <w:delText>[39,40]</w:delText>
         </w:r>
         <w:r>
           <w:rPr>
             <w:strike/>
             <w:lang w:val="en-US"/>
-            <w:rPrChange w:id="115" w:author="Shivang Shekhar" w:date="2022-03-14T00:10:00Z">
+            <w:rPrChange w:id="116" w:author="Shivang Shekhar" w:date="2022-03-14T00:10:00Z">
               <w:rPr>
                 <w:lang w:val="en-US"/>
               </w:rPr>
             </w:rPrChange>
           </w:rPr>
-          <w:fldChar w:fldCharType="separate"/>
-        </w:r>
-        <w:r>
-          <w:rPr>
-            <w:rFonts w:cs="Times New Roman"/>
-            <w:strike/>
-            <w:rPrChange w:id="116" w:author="Shivang Shekhar" w:date="2022-03-14T00:10:00Z">
-              <w:rPr>
-                <w:rFonts w:cs="Times New Roman"/>
-              </w:rPr>
-            </w:rPrChange>
-          </w:rPr>
-          <w:delText>[39,40]</w:delText>
+          <w:fldChar w:fldCharType="end"/>
         </w:r>
         <w:r>
           <w:rPr>
@@ -7095,34 +7101,85 @@
               </w:rPr>
             </w:rPrChange>
           </w:rPr>
-          <w:fldChar w:fldCharType="end"/>
-        </w:r>
-        <w:r>
-          <w:rPr>
-            <w:strike/>
-            <w:lang w:val="en-US"/>
-            <w:rPrChange w:id="118" w:author="Shivang Shekhar" w:date="2022-03-14T00:10:00Z">
-              <w:rPr>
-                <w:lang w:val="en-US"/>
-              </w:rPr>
-            </w:rPrChange>
-          </w:rPr>
           <w:delText xml:space="preserve"> which helps in monitoring brittle local failure mechanism which is important for low-ductile frames.</w:delText>
         </w:r>
-        <w:commentRangeEnd w:id="110"/>
+        <w:commentRangeEnd w:id="109"/>
         <w:r>
           <w:rPr>
             <w:rStyle w:val="CommentReference"/>
             <w:strike/>
-            <w:rPrChange w:id="119" w:author="Shivang Shekhar" w:date="2022-03-14T00:10:00Z">
+            <w:rPrChange w:id="118" w:author="Shivang Shekhar" w:date="2022-03-14T00:10:00Z">
               <w:rPr>
                 <w:rStyle w:val="CommentReference"/>
               </w:rPr>
             </w:rPrChange>
           </w:rPr>
-          <w:commentReference w:id="110"/>
+          <w:commentReference w:id="109"/>
         </w:r>
       </w:del>
+    </w:p>
+    <w:p>
+      <w:pPr>
+        <w:jc w:val="center"/>
+        <w:rPr>
+          <w:lang w:val="en-US" w:eastAsia="it-IT"/>
+          <w:rPrChange w:id="119" w:author="Shivang Shekhar" w:date="2022-03-14T00:10:00Z">
+            <w:rPr>
+              <w:lang w:val="en-US"/>
+            </w:rPr>
+          </w:rPrChange>
+        </w:rPr>
+      </w:pPr>
+      <w:r>
+        <w:drawing>
+          <wp:inline distT="0" distB="0" distL="0" distR="0" wp14:anchorId="10D60E2A" wp14:editId="57BF7E81">
+            <wp:extent cx="4368800" cy="2455116"/>
+            <wp:effectExtent l="0" t="0" r="0" b="0"/>
+            <wp:docPr id="13" name="Picture 13"/>
+            <wp:cNvGraphicFramePr>
+              <a:graphicFrameLocks xmlns:a="http://schemas.openxmlformats.org/drawingml/2006/main" noChangeAspect="1"/>
+            </wp:cNvGraphicFramePr>
+            <a:graphic xmlns:a="http://schemas.openxmlformats.org/drawingml/2006/main">
+              <a:graphicData uri="http://schemas.openxmlformats.org/drawingml/2006/picture">
+                <pic:pic xmlns:pic="http://schemas.openxmlformats.org/drawingml/2006/picture">
+                  <pic:nvPicPr>
+                    <pic:cNvPr id="0" name="Picture 3"/>
+                    <pic:cNvPicPr>
+                      <a:picLocks noChangeAspect="1" noChangeArrowheads="1"/>
+                    </pic:cNvPicPr>
+                  </pic:nvPicPr>
+                  <pic:blipFill>
+                    <a:blip r:embed="rId13" cstate="print">
+                      <a:extLst>
+                        <a:ext uri="{28A0092B-C50C-407E-A947-70E740481C1C}">
+                          <a14:useLocalDpi xmlns:a14="http://schemas.microsoft.com/office/drawing/2010/main" val="0"/>
+                        </a:ext>
+                      </a:extLst>
+                    </a:blip>
+                    <a:srcRect/>
+                    <a:stretch>
+                      <a:fillRect/>
+                    </a:stretch>
+                  </pic:blipFill>
+                  <pic:spPr bwMode="auto">
+                    <a:xfrm>
+                      <a:off x="0" y="0"/>
+                      <a:ext cx="4370786" cy="2456232"/>
+                    </a:xfrm>
+                    <a:prstGeom prst="rect">
+                      <a:avLst/>
+                    </a:prstGeom>
+                    <a:noFill/>
+                    <a:ln>
+                      <a:noFill/>
+                    </a:ln>
+                  </pic:spPr>
+                </pic:pic>
+              </a:graphicData>
+            </a:graphic>
+          </wp:inline>
+        </w:drawing>
+      </w:r>
     </w:p>
     <w:tbl>
       <w:tblPr>
@@ -7163,6 +7220,7 @@
                 <w:noProof/>
                 <w:lang w:val="en-IN" w:eastAsia="en-IN"/>
               </w:rPr>
+              <w:lastRenderedPageBreak/>
               <w:drawing>
                 <wp:inline distT="0" distB="0" distL="0" distR="0" wp14:anchorId="25711B96" wp14:editId="5E481D78">
                   <wp:extent cx="3370329" cy="2121463"/>
@@ -7181,7 +7239,7 @@
                           </pic:cNvPicPr>
                         </pic:nvPicPr>
                         <pic:blipFill>
-                          <a:blip r:embed="rId13">
+                          <a:blip r:embed="rId14">
                             <a:duotone>
                               <a:schemeClr val="accent2">
                                 <a:shade val="45000"/>
@@ -7429,16 +7487,7 @@
           <w:szCs w:val="20"/>
           <w:lang w:val="en-US"/>
         </w:rPr>
-        <w:t xml:space="preserve"> manifest in the form of corrosion, and other physical and chemical deterioration. Among these, corrosion deterioration due to the ingress of chloride ions constitutes a </w:t>
-      </w:r>
-      <w:r>
-        <w:rPr>
-          <w:rFonts w:eastAsia="Times New Roman" w:cs="Shruti"/>
-          <w:szCs w:val="20"/>
-          <w:lang w:val="en-US"/>
-        </w:rPr>
-        <w:lastRenderedPageBreak/>
-        <w:t>dominant form of degradation of RC structures</w:t>
+        <w:t xml:space="preserve"> manifest in the form of corrosion, and other physical and chemical deterioration. Among these, corrosion deterioration due to the ingress of chloride ions constitutes a dominant form of degradation of RC structures</w:t>
       </w:r>
       <w:r>
         <w:rPr>
@@ -7827,10 +7876,10 @@
             <v:path o:extrusionok="f" gradientshapeok="t" o:connecttype="rect"/>
             <o:lock v:ext="edit" aspectratio="t"/>
           </v:shapetype>
-          <v:shape id="_x0000_i1025" type="#_x0000_t75" style="width:226.75pt;height:48.9pt" o:ole="">
-            <v:imagedata r:id="rId14" o:title=""/>
+          <v:shape id="_x0000_i1025" type="#_x0000_t75" style="width:226.4pt;height:49.2pt" o:ole="">
+            <v:imagedata r:id="rId15" o:title=""/>
           </v:shape>
-          <o:OLEObject Type="Embed" ProgID="Equation.DSMT4" ShapeID="_x0000_i1025" DrawAspect="Content" ObjectID="_1708851496" r:id="rId15"/>
+          <o:OLEObject Type="Embed" ProgID="Equation.DSMT4" ShapeID="_x0000_i1025" DrawAspect="Content" ObjectID="_1709797502" r:id="rId16"/>
         </w:object>
       </w:r>
       <w:r>
@@ -9248,6 +9297,7 @@
                 <w:szCs w:val="20"/>
                 <w:lang w:val="en-US"/>
               </w:rPr>
+              <w:lastRenderedPageBreak/>
               <w:t>k</w:t>
             </w:r>
             <w:r>
@@ -12573,6 +12623,7 @@
                 <w:noProof/>
                 <w:lang w:val="en-IN" w:eastAsia="en-IN"/>
               </w:rPr>
+              <w:lastRenderedPageBreak/>
               <w:drawing>
                 <wp:inline distT="0" distB="0" distL="0" distR="0" wp14:anchorId="406DBAD1" wp14:editId="7DA0515C">
                   <wp:extent cx="2971800" cy="2228850"/>
@@ -12591,7 +12642,7 @@
                           </pic:cNvPicPr>
                         </pic:nvPicPr>
                         <pic:blipFill>
-                          <a:blip r:embed="rId16">
+                          <a:blip r:embed="rId17">
                             <a:extLst>
                               <a:ext uri="{28A0092B-C50C-407E-A947-70E740481C1C}">
                                 <a14:useLocalDpi xmlns:a14="http://schemas.microsoft.com/office/drawing/2010/main" val="0"/>
@@ -12655,7 +12706,7 @@
                           </pic:cNvPicPr>
                         </pic:nvPicPr>
                         <pic:blipFill>
-                          <a:blip r:embed="rId17"/>
+                          <a:blip r:embed="rId18"/>
                           <a:stretch>
                             <a:fillRect/>
                           </a:stretch>
@@ -12933,7 +12984,6 @@
         <w:pStyle w:val="MTDisplayEquation"/>
       </w:pPr>
       <w:r>
-        <w:lastRenderedPageBreak/>
         <w:tab/>
       </w:r>
       <w:r>
@@ -12941,10 +12991,10 @@
           <w:position w:val="-50"/>
         </w:rPr>
         <w:object w:dxaOrig="4440" w:dyaOrig="1100" w14:anchorId="235FF788">
-          <v:shape id="_x0000_i1026" type="#_x0000_t75" style="width:223pt;height:58.05pt" o:ole="">
-            <v:imagedata r:id="rId18" o:title=""/>
+          <v:shape id="_x0000_i1026" type="#_x0000_t75" style="width:223.2pt;height:58pt" o:ole="">
+            <v:imagedata r:id="rId19" o:title=""/>
           </v:shape>
-          <o:OLEObject Type="Embed" ProgID="Equation.DSMT4" ShapeID="_x0000_i1026" DrawAspect="Content" ObjectID="_1708851497" r:id="rId19"/>
+          <o:OLEObject Type="Embed" ProgID="Equation.DSMT4" ShapeID="_x0000_i1026" DrawAspect="Content" ObjectID="_1709797503" r:id="rId20"/>
         </w:object>
       </w:r>
       <w:r>
@@ -14023,7 +14073,17 @@
           <w:szCs w:val="22"/>
           <w:lang w:val="en-IN"/>
         </w:rPr>
-        <w:t xml:space="preserve"> and ultimate strength decreases linearly with mass loss. In contrast, the ultimate strain reduction in steel </w:t>
+        <w:t xml:space="preserve"> and ultimate strength decreases linearly </w:t>
+      </w:r>
+      <w:r>
+        <w:rPr>
+          <w:rFonts w:cs="Shruti"/>
+          <w:color w:val="000000" w:themeColor="text1"/>
+          <w:szCs w:val="22"/>
+          <w:lang w:val="en-IN"/>
+        </w:rPr>
+        <w:lastRenderedPageBreak/>
+        <w:t xml:space="preserve">with mass loss. In contrast, the ultimate strain reduction in steel </w:t>
       </w:r>
       <w:r>
         <w:rPr>
@@ -14347,7 +14407,7 @@
                           </pic:cNvPicPr>
                         </pic:nvPicPr>
                         <pic:blipFill>
-                          <a:blip r:embed="rId20">
+                          <a:blip r:embed="rId21">
                             <a:extLst>
                               <a:ext uri="{28A0092B-C50C-407E-A947-70E740481C1C}">
                                 <a14:useLocalDpi xmlns:a14="http://schemas.microsoft.com/office/drawing/2010/main" val="0"/>
@@ -14507,7 +14567,6 @@
           <w:szCs w:val="22"/>
           <w:lang w:val="en-US"/>
         </w:rPr>
-        <w:lastRenderedPageBreak/>
         <w:t xml:space="preserve">In addition to the above secondary effects, corrosion deterioration in RC columns may also result in bond strength reduction, buckling strength reduction, and low-cycle fatigue degradation, among others </w:t>
       </w:r>
       <w:r>
@@ -15201,11 +15260,10 @@
       <w:pPr>
         <w:pStyle w:val="BodyNoindent"/>
         <w:rPr>
-          <w:ins w:id="191" w:author="Shivang Shekhar" w:date="2022-03-14T10:26:00Z"/>
           <w:lang w:val="en-US"/>
         </w:rPr>
       </w:pPr>
-      <w:del w:id="192" w:author="Shivang Shekhar" w:date="2022-03-14T09:34:00Z">
+      <w:del w:id="191" w:author="Shivang Shekhar" w:date="2022-03-14T09:34:00Z">
         <w:r>
           <w:rPr>
             <w:lang w:val="en-US"/>
@@ -15273,7 +15331,7 @@
           <w:delText xml:space="preserve"> is used.</w:delText>
         </w:r>
       </w:del>
-      <w:del w:id="193" w:author="Shivang Shekhar" w:date="2022-03-14T10:15:00Z">
+      <w:del w:id="192" w:author="Shivang Shekhar" w:date="2022-03-14T10:15:00Z">
         <w:r>
           <w:rPr>
             <w:lang w:val="en-US"/>
@@ -15281,8 +15339,8 @@
           <w:delText xml:space="preserve"> </w:delText>
         </w:r>
       </w:del>
-      <w:ins w:id="194" w:author="Shivang Shekhar" w:date="2022-03-14T09:35:00Z">
-        <w:del w:id="195" w:author="Shivang Shekhar" w:date="2022-03-14T10:15:00Z">
+      <w:ins w:id="193" w:author="Shivang Shekhar" w:date="2022-03-14T09:35:00Z">
+        <w:del w:id="194" w:author="Shivang Shekhar" w:date="2022-03-14T10:15:00Z">
           <w:r>
             <w:rPr>
               <w:lang w:val="en-US"/>
@@ -15291,7 +15349,7 @@
           </w:r>
         </w:del>
       </w:ins>
-      <w:del w:id="196" w:author="Shivang Shekhar" w:date="2022-03-14T10:15:00Z">
+      <w:del w:id="195" w:author="Shivang Shekhar" w:date="2022-03-14T10:15:00Z">
         <w:r>
           <w:rPr>
             <w:lang w:val="en-US"/>
@@ -15347,7 +15405,7 @@
         </w:rPr>
         <w:t xml:space="preserve"> </w:t>
       </w:r>
-      <w:ins w:id="197" w:author="Shivang Shekhar" w:date="2022-03-14T10:15:00Z">
+      <w:ins w:id="196" w:author="Shivang Shekhar" w:date="2022-03-14T10:15:00Z">
         <w:r>
           <w:rPr>
             <w:lang w:val="en-US"/>
@@ -15355,7 +15413,7 @@
           <w:t xml:space="preserve">shows the </w:t>
         </w:r>
       </w:ins>
-      <w:ins w:id="198" w:author="Shivang Shekhar" w:date="2022-03-14T10:17:00Z">
+      <w:ins w:id="197" w:author="Shivang Shekhar" w:date="2022-03-14T10:17:00Z">
         <w:r>
           <w:rPr>
             <w:lang w:val="en-US"/>
@@ -15363,7 +15421,7 @@
           <w:t xml:space="preserve">schematic representation of the FE model highlighting </w:t>
         </w:r>
       </w:ins>
-      <w:ins w:id="199" w:author="Shivang Shekhar" w:date="2022-03-14T10:18:00Z">
+      <w:ins w:id="198" w:author="Shivang Shekhar" w:date="2022-03-14T10:18:00Z">
         <w:r>
           <w:rPr>
             <w:lang w:val="en-US"/>
@@ -15383,7 +15441,7 @@
           <w:t>, interior and exterior beam-column joints, and shear and axial springs.</w:t>
         </w:r>
       </w:ins>
-      <w:del w:id="200" w:author="Shivang Shekhar" w:date="2022-03-14T10:24:00Z">
+      <w:del w:id="199" w:author="Shivang Shekhar" w:date="2022-03-14T10:24:00Z">
         <w:r>
           <w:rPr>
             <w:lang w:val="en-US"/>
@@ -15435,7 +15493,7 @@
         </w:rPr>
         <w:t xml:space="preserve"> </w:t>
       </w:r>
-      <w:del w:id="201" w:author="Shivang Shekhar" w:date="2022-03-14T10:26:00Z">
+      <w:del w:id="200" w:author="Shivang Shekhar" w:date="2022-03-14T10:26:00Z">
         <w:r>
           <w:rPr>
             <w:lang w:val="en-US"/>
@@ -15443,7 +15501,7 @@
           <w:delText>For simulating t</w:delText>
         </w:r>
       </w:del>
-      <w:ins w:id="202" w:author="Shivang Shekhar" w:date="2022-03-14T10:26:00Z">
+      <w:ins w:id="201" w:author="Shivang Shekhar" w:date="2022-03-14T10:26:00Z">
         <w:r>
           <w:rPr>
             <w:lang w:val="en-US"/>
@@ -15457,53 +15515,53 @@
         </w:rPr>
         <w:t xml:space="preserve">he non-linear flexural </w:t>
       </w:r>
+      <w:del w:id="202" w:author="Shivang Shekhar" w:date="2022-03-14T10:26:00Z">
+        <w:r>
+          <w:rPr>
+            <w:lang w:val="en-US"/>
+          </w:rPr>
+          <w:delText xml:space="preserve">hysteretic </w:delText>
+        </w:r>
+      </w:del>
+      <w:r>
+        <w:rPr>
+          <w:lang w:val="en-US"/>
+        </w:rPr>
+        <w:t xml:space="preserve">response of columns </w:t>
+      </w:r>
       <w:del w:id="203" w:author="Shivang Shekhar" w:date="2022-03-14T10:26:00Z">
         <w:r>
           <w:rPr>
             <w:lang w:val="en-US"/>
           </w:rPr>
-          <w:delText xml:space="preserve">hysteretic </w:delText>
+          <w:delText>and beams</w:delText>
+        </w:r>
+        <w:r>
+          <w:rPr>
+            <w:lang w:val="en-US"/>
+          </w:rPr>
+          <w:delText xml:space="preserve"> and captur</w:delText>
+        </w:r>
+        <w:r>
+          <w:rPr>
+            <w:lang w:val="en-US"/>
+          </w:rPr>
+          <w:delText>ing</w:delText>
+        </w:r>
+        <w:r>
+          <w:rPr>
+            <w:lang w:val="en-US"/>
+          </w:rPr>
+          <w:delText xml:space="preserve"> the shear failure for the low ductile frame</w:delText>
+        </w:r>
+        <w:r>
+          <w:rPr>
+            <w:lang w:val="en-US"/>
+          </w:rPr>
+          <w:delText xml:space="preserve">, </w:delText>
         </w:r>
       </w:del>
-      <w:r>
-        <w:rPr>
-          <w:lang w:val="en-US"/>
-        </w:rPr>
-        <w:t xml:space="preserve">response of columns </w:t>
-      </w:r>
-      <w:del w:id="204" w:author="Shivang Shekhar" w:date="2022-03-14T10:26:00Z">
-        <w:r>
-          <w:rPr>
-            <w:lang w:val="en-US"/>
-          </w:rPr>
-          <w:delText>and beams</w:delText>
-        </w:r>
-        <w:r>
-          <w:rPr>
-            <w:lang w:val="en-US"/>
-          </w:rPr>
-          <w:delText xml:space="preserve"> and captur</w:delText>
-        </w:r>
-        <w:r>
-          <w:rPr>
-            <w:lang w:val="en-US"/>
-          </w:rPr>
-          <w:delText>ing</w:delText>
-        </w:r>
-        <w:r>
-          <w:rPr>
-            <w:lang w:val="en-US"/>
-          </w:rPr>
-          <w:delText xml:space="preserve"> the shear failure for the low ductile frame</w:delText>
-        </w:r>
-        <w:r>
-          <w:rPr>
-            <w:lang w:val="en-US"/>
-          </w:rPr>
-          <w:delText xml:space="preserve">, </w:delText>
-        </w:r>
-      </w:del>
-      <w:ins w:id="205" w:author="Shivang Shekhar" w:date="2022-03-14T10:26:00Z">
+      <w:ins w:id="204" w:author="Shivang Shekhar" w:date="2022-03-14T10:26:00Z">
         <w:r>
           <w:rPr>
             <w:lang w:val="en-US"/>
@@ -15521,7 +15579,7 @@
         <w:t>nonLinearBeamColumn</w:t>
       </w:r>
       <w:proofErr w:type="spellEnd"/>
-      <w:del w:id="206" w:author="Shivang Shekhar" w:date="2022-03-14T10:26:00Z">
+      <w:del w:id="205" w:author="Shivang Shekhar" w:date="2022-03-14T10:26:00Z">
         <w:r>
           <w:rPr>
             <w:i/>
@@ -15575,7 +15633,7 @@
           <w:delText>, respectively</w:delText>
         </w:r>
       </w:del>
-      <w:ins w:id="207" w:author="Shivang Shekhar" w:date="2022-03-14T10:26:00Z">
+      <w:ins w:id="206" w:author="Shivang Shekhar" w:date="2022-03-14T10:26:00Z">
         <w:r>
           <w:rPr>
             <w:lang w:val="en-US"/>
@@ -15583,7 +15641,7 @@
           <w:t xml:space="preserve"> </w:t>
         </w:r>
       </w:ins>
-      <w:ins w:id="208" w:author="Shivang Shekhar" w:date="2022-03-14T12:01:00Z">
+      <w:ins w:id="207" w:author="Shivang Shekhar" w:date="2022-03-14T12:01:00Z">
         <w:r>
           <w:rPr>
             <w:lang w:val="en-US"/>
@@ -15591,7 +15649,7 @@
           <w:t xml:space="preserve">element </w:t>
         </w:r>
       </w:ins>
-      <w:ins w:id="209" w:author="Shivang Shekhar" w:date="2022-03-14T10:26:00Z">
+      <w:ins w:id="208" w:author="Shivang Shekhar" w:date="2022-03-14T10:26:00Z">
         <w:r>
           <w:rPr>
             <w:lang w:val="en-US"/>
@@ -15599,7 +15657,7 @@
           <w:t xml:space="preserve">that </w:t>
         </w:r>
       </w:ins>
-      <w:ins w:id="210" w:author="Shivang Shekhar" w:date="2022-03-14T10:27:00Z">
+      <w:ins w:id="209" w:author="Shivang Shekhar" w:date="2022-03-14T10:27:00Z">
         <w:r>
           <w:t>considers the spread of plasticity along the length of the element</w:t>
         </w:r>
@@ -15607,12 +15665,12 @@
           <w:t>.</w:t>
         </w:r>
       </w:ins>
-      <w:ins w:id="211" w:author="Shivang Shekhar" w:date="2022-03-14T10:36:00Z">
+      <w:ins w:id="210" w:author="Shivang Shekhar" w:date="2022-03-14T10:36:00Z">
         <w:r>
           <w:t xml:space="preserve"> </w:t>
         </w:r>
       </w:ins>
-      <w:ins w:id="212" w:author="Shivang Shekhar" w:date="2022-03-14T10:27:00Z">
+      <w:ins w:id="211" w:author="Shivang Shekhar" w:date="2022-03-14T10:27:00Z">
         <w:r>
           <w:t xml:space="preserve">The column section is </w:t>
         </w:r>
@@ -15633,17 +15691,17 @@
           <w:t xml:space="preserve"> section </w:t>
         </w:r>
       </w:ins>
-      <w:ins w:id="213" w:author="Shivang Shekhar" w:date="2022-03-14T10:33:00Z">
+      <w:ins w:id="212" w:author="Shivang Shekhar" w:date="2022-03-14T10:33:00Z">
         <w:r>
           <w:t xml:space="preserve">that includes </w:t>
         </w:r>
       </w:ins>
-      <w:ins w:id="214" w:author="Shivang Shekhar" w:date="2022-03-14T10:34:00Z">
+      <w:ins w:id="213" w:author="Shivang Shekhar" w:date="2022-03-14T10:34:00Z">
         <w:r>
           <w:t xml:space="preserve">cover and core </w:t>
         </w:r>
       </w:ins>
-      <w:ins w:id="215" w:author="Shivang Shekhar" w:date="2022-03-14T10:27:00Z">
+      <w:ins w:id="214" w:author="Shivang Shekhar" w:date="2022-03-14T10:27:00Z">
         <w:r>
           <w:t xml:space="preserve">concrete patches and </w:t>
         </w:r>
@@ -15651,31 +15709,31 @@
           <w:t xml:space="preserve">layers of reinforcement </w:t>
         </w:r>
       </w:ins>
-      <w:ins w:id="216" w:author="Shivang Shekhar" w:date="2022-03-14T10:29:00Z">
+      <w:ins w:id="215" w:author="Shivang Shekhar" w:date="2022-03-14T10:29:00Z">
         <w:r>
           <w:t>(</w:t>
         </w:r>
       </w:ins>
+      <w:ins w:id="216" w:author="Shivang Shekhar" w:date="2022-03-14T16:20:00Z">
+        <w:r>
+          <w:rPr>
+            <w:lang w:val="en-US"/>
+          </w:rPr>
+          <w:fldChar w:fldCharType="begin"/>
+        </w:r>
+        <w:r>
+          <w:rPr>
+            <w:lang w:val="en-US"/>
+          </w:rPr>
+          <w:instrText xml:space="preserve"> REF _Ref98167200 \h </w:instrText>
+        </w:r>
+      </w:ins>
+      <w:r>
+        <w:rPr>
+          <w:lang w:val="en-US"/>
+        </w:rPr>
+      </w:r>
       <w:ins w:id="217" w:author="Shivang Shekhar" w:date="2022-03-14T16:20:00Z">
-        <w:r>
-          <w:rPr>
-            <w:lang w:val="en-US"/>
-          </w:rPr>
-          <w:fldChar w:fldCharType="begin"/>
-        </w:r>
-        <w:r>
-          <w:rPr>
-            <w:lang w:val="en-US"/>
-          </w:rPr>
-          <w:instrText xml:space="preserve"> REF _Ref98167200 \h </w:instrText>
-        </w:r>
-      </w:ins>
-      <w:r>
-        <w:rPr>
-          <w:lang w:val="en-US"/>
-        </w:rPr>
-      </w:r>
-      <w:ins w:id="218" w:author="Shivang Shekhar" w:date="2022-03-14T16:20:00Z">
         <w:r>
           <w:rPr>
             <w:lang w:val="en-US"/>
@@ -15696,7 +15754,7 @@
         </w:rPr>
         <w:t>4</w:t>
       </w:r>
-      <w:ins w:id="219" w:author="Shivang Shekhar" w:date="2022-03-14T16:20:00Z">
+      <w:ins w:id="218" w:author="Shivang Shekhar" w:date="2022-03-14T16:20:00Z">
         <w:r>
           <w:rPr>
             <w:lang w:val="en-US"/>
@@ -15704,7 +15762,7 @@
           <w:fldChar w:fldCharType="end"/>
         </w:r>
       </w:ins>
-      <w:ins w:id="220" w:author="Shivang Shekhar" w:date="2022-03-14T10:27:00Z">
+      <w:ins w:id="219" w:author="Shivang Shekhar" w:date="2022-03-14T10:27:00Z">
         <w:r>
           <w:t xml:space="preserve">). Both unconfined cover concrete and confined core concrete are </w:t>
         </w:r>
@@ -15723,7 +15781,7 @@
           <w:t>Concrete0</w:t>
         </w:r>
       </w:ins>
-      <w:ins w:id="221" w:author="Shivang Shekhar" w:date="2022-03-14T10:28:00Z">
+      <w:ins w:id="220" w:author="Shivang Shekhar" w:date="2022-03-14T10:28:00Z">
         <w:r>
           <w:rPr>
             <w:i/>
@@ -15731,13 +15789,13 @@
           <w:t>2</w:t>
         </w:r>
       </w:ins>
-      <w:ins w:id="222" w:author="Shivang Shekhar" w:date="2022-03-14T10:27:00Z">
+      <w:ins w:id="221" w:author="Shivang Shekhar" w:date="2022-03-14T10:27:00Z">
         <w:r>
           <w:t xml:space="preserve"> material, and confined concrete parameters are calculated based on </w:t>
         </w:r>
       </w:ins>
       <w:proofErr w:type="spellStart"/>
-      <w:ins w:id="223" w:author="Shivang Shekhar" w:date="2022-03-14T10:34:00Z">
+      <w:ins w:id="222" w:author="Shivang Shekhar" w:date="2022-03-14T10:34:00Z">
         <w:r>
           <w:t>Mander</w:t>
         </w:r>
@@ -15751,7 +15809,7 @@
         <w:r>
           <w:rPr>
             <w:color w:val="7030A0"/>
-            <w:rPrChange w:id="224" w:author="Shivang Shekhar" w:date="2022-03-14T10:34:00Z">
+            <w:rPrChange w:id="223" w:author="Shivang Shekhar" w:date="2022-03-14T10:34:00Z">
               <w:rPr/>
             </w:rPrChange>
           </w:rPr>
@@ -15761,67 +15819,71 @@
           <w:t>]</w:t>
         </w:r>
       </w:ins>
+      <w:ins w:id="224" w:author="Shivang Shekhar" w:date="2022-03-14T10:27:00Z">
+        <w:r>
+          <w:t xml:space="preserve">. Steel reinforcements are </w:t>
+        </w:r>
+      </w:ins>
+      <w:r>
+        <w:t>modelled</w:t>
+      </w:r>
       <w:ins w:id="225" w:author="Shivang Shekhar" w:date="2022-03-14T10:27:00Z">
         <w:r>
-          <w:t xml:space="preserve">. Steel reinforcements are </w:t>
+          <w:t xml:space="preserve"> using the </w:t>
+        </w:r>
+        <w:proofErr w:type="spellStart"/>
+        <w:r>
+          <w:rPr>
+            <w:i/>
+          </w:rPr>
+          <w:t>uniaxialMaterial</w:t>
+        </w:r>
+        <w:proofErr w:type="spellEnd"/>
+        <w:r>
+          <w:rPr>
+            <w:i/>
+          </w:rPr>
+          <w:t xml:space="preserve"> Hysteretic </w:t>
+        </w:r>
+        <w:r>
+          <w:t xml:space="preserve">material capable of capturing pinching of force and deformation, damage due to ductility and energy, and degraded unloading stiffness </w:t>
+        </w:r>
+        <w:r>
+          <w:lastRenderedPageBreak/>
+          <w:t xml:space="preserve">based on ductility. The pinching, strength, and stiffness degradation parameters for case-study </w:t>
         </w:r>
       </w:ins>
-      <w:r>
-        <w:t>modelled</w:t>
-      </w:r>
-      <w:ins w:id="226" w:author="Shivang Shekhar" w:date="2022-03-14T10:27:00Z">
-        <w:r>
-          <w:t xml:space="preserve"> using the </w:t>
-        </w:r>
-        <w:proofErr w:type="spellStart"/>
-        <w:r>
-          <w:rPr>
-            <w:i/>
-          </w:rPr>
-          <w:t>uniaxialMaterial</w:t>
-        </w:r>
-        <w:proofErr w:type="spellEnd"/>
-        <w:r>
-          <w:rPr>
-            <w:i/>
-          </w:rPr>
-          <w:t xml:space="preserve"> Hysteretic </w:t>
-        </w:r>
-        <w:r>
-          <w:t xml:space="preserve">material capable of capturing pinching of force and deformation, damage due to ductility and energy, and degraded unloading stiffness based on ductility. The pinching, strength, and stiffness degradation parameters for case-study </w:t>
+      <w:ins w:id="226" w:author="Shivang Shekhar" w:date="2022-03-14T10:28:00Z">
+        <w:r>
+          <w:t xml:space="preserve">frame </w:t>
         </w:r>
       </w:ins>
-      <w:ins w:id="227" w:author="Shivang Shekhar" w:date="2022-03-14T10:28:00Z">
-        <w:r>
-          <w:t xml:space="preserve">frame </w:t>
+      <w:ins w:id="227" w:author="Shivang Shekhar" w:date="2022-03-14T10:27:00Z">
+        <w:r>
+          <w:t xml:space="preserve">columns are calibrated based </w:t>
+        </w:r>
+        <w:r>
+          <w:t>on experimental result</w:t>
         </w:r>
       </w:ins>
-      <w:ins w:id="228" w:author="Shivang Shekhar" w:date="2022-03-14T10:27:00Z">
-        <w:r>
-          <w:t xml:space="preserve">columns are calibrated based </w:t>
-        </w:r>
-        <w:r>
-          <w:t>on experimental result</w:t>
+      <w:ins w:id="228" w:author="Shivang Shekhar" w:date="2022-03-14T10:35:00Z">
+        <w:r>
+          <w:t xml:space="preserve"> </w:t>
         </w:r>
       </w:ins>
-      <w:ins w:id="229" w:author="Shivang Shekhar" w:date="2022-03-14T10:35:00Z">
-        <w:r>
-          <w:t xml:space="preserve"> </w:t>
-        </w:r>
-      </w:ins>
-      <w:ins w:id="230" w:author="Shivang Shekhar" w:date="2022-03-14T10:49:00Z">
+      <w:ins w:id="229" w:author="Shivang Shekhar" w:date="2022-03-14T10:49:00Z">
         <w:r>
           <w:t xml:space="preserve">of </w:t>
         </w:r>
       </w:ins>
       <w:proofErr w:type="spellStart"/>
-      <w:ins w:id="231" w:author="Shivang Shekhar" w:date="2022-03-14T12:02:00Z">
+      <w:ins w:id="230" w:author="Shivang Shekhar" w:date="2022-03-14T12:02:00Z">
         <w:r>
           <w:t>Aycardi</w:t>
         </w:r>
       </w:ins>
       <w:proofErr w:type="spellEnd"/>
-      <w:ins w:id="232" w:author="Shivang Shekhar" w:date="2022-03-14T10:49:00Z">
+      <w:ins w:id="231" w:author="Shivang Shekhar" w:date="2022-03-14T10:49:00Z">
         <w:r>
           <w:t xml:space="preserve"> et al. [</w:t>
         </w:r>
@@ -15835,27 +15897,27 @@
           <w:t xml:space="preserve">] </w:t>
         </w:r>
       </w:ins>
-      <w:ins w:id="233" w:author="Shivang Shekhar" w:date="2022-03-14T10:50:00Z">
+      <w:ins w:id="232" w:author="Shivang Shekhar" w:date="2022-03-14T10:50:00Z">
         <w:r>
           <w:t>and</w:t>
         </w:r>
       </w:ins>
-      <w:ins w:id="234" w:author="Shivang Shekhar" w:date="2022-03-14T10:35:00Z">
+      <w:ins w:id="233" w:author="Shivang Shekhar" w:date="2022-03-14T10:35:00Z">
         <w:r>
           <w:t xml:space="preserve"> mentioned in</w:t>
         </w:r>
       </w:ins>
-      <w:ins w:id="235" w:author="Shivang Shekhar" w:date="2022-03-14T10:27:00Z">
+      <w:ins w:id="234" w:author="Shivang Shekhar" w:date="2022-03-14T10:27:00Z">
         <w:r>
           <w:t xml:space="preserve"> </w:t>
         </w:r>
       </w:ins>
-      <w:ins w:id="236" w:author="Shivang Shekhar" w:date="2022-03-14T10:29:00Z">
+      <w:ins w:id="235" w:author="Shivang Shekhar" w:date="2022-03-14T10:29:00Z">
         <w:r>
           <w:t xml:space="preserve">Freddi et al. </w:t>
         </w:r>
       </w:ins>
-      <w:ins w:id="237" w:author="Shivang Shekhar" w:date="2022-03-14T10:35:00Z">
+      <w:ins w:id="236" w:author="Shivang Shekhar" w:date="2022-03-14T10:35:00Z">
         <w:r>
           <w:t>[</w:t>
         </w:r>
@@ -15866,12 +15928,12 @@
           <w:t xml:space="preserve">CITE </w:t>
         </w:r>
       </w:ins>
-      <w:ins w:id="238" w:author="Shivang Shekhar" w:date="2022-03-14T10:29:00Z">
+      <w:ins w:id="237" w:author="Shivang Shekhar" w:date="2022-03-14T10:29:00Z">
         <w:r>
           <w:t>2013</w:t>
         </w:r>
       </w:ins>
-      <w:ins w:id="239" w:author="Shivang Shekhar" w:date="2022-03-14T10:27:00Z">
+      <w:ins w:id="238" w:author="Shivang Shekhar" w:date="2022-03-14T10:27:00Z">
         <w:r>
           <w:t>]</w:t>
         </w:r>
@@ -15879,7 +15941,7 @@
           <w:t>.</w:t>
         </w:r>
       </w:ins>
-      <w:ins w:id="240" w:author="Shivang Shekhar" w:date="2022-03-14T12:02:00Z">
+      <w:ins w:id="239" w:author="Shivang Shekhar" w:date="2022-03-14T12:02:00Z">
         <w:r>
           <w:t xml:space="preserve"> Beams are </w:t>
         </w:r>
@@ -15910,12 +15972,12 @@
           <w:t xml:space="preserve"> </w:t>
         </w:r>
       </w:ins>
-      <w:ins w:id="241" w:author="Shivang Shekhar" w:date="2022-03-14T12:04:00Z">
+      <w:ins w:id="240" w:author="Shivang Shekhar" w:date="2022-03-14T12:04:00Z">
         <w:r>
           <w:rPr>
             <w:iCs/>
             <w:lang w:val="en-US"/>
-            <w:rPrChange w:id="242" w:author="Shivang Shekhar" w:date="2022-03-14T12:05:00Z">
+            <w:rPrChange w:id="241" w:author="Shivang Shekhar" w:date="2022-03-14T12:05:00Z">
               <w:rPr>
                 <w:i/>
                 <w:iCs/>
@@ -15934,7 +15996,7 @@
           <w:t xml:space="preserve"> </w:t>
         </w:r>
       </w:ins>
-      <w:ins w:id="243" w:author="Shivang Shekhar" w:date="2022-03-14T12:02:00Z">
+      <w:ins w:id="242" w:author="Shivang Shekhar" w:date="2022-03-14T12:02:00Z">
         <w:r>
           <w:rPr>
             <w:iCs/>
@@ -15943,7 +16005,7 @@
           <w:t xml:space="preserve">that </w:t>
         </w:r>
       </w:ins>
-      <w:ins w:id="244" w:author="Shivang Shekhar" w:date="2022-03-14T12:03:00Z">
+      <w:ins w:id="243" w:author="Shivang Shekhar" w:date="2022-03-14T12:03:00Z">
         <w:r>
           <w:rPr>
             <w:lang w:val="en-US"/>
@@ -15951,7 +16013,7 @@
           <w:t>consists of a central elastic element and two plastic hinge regions at the elements ends defined by fiber sections</w:t>
         </w:r>
       </w:ins>
-      <w:ins w:id="245" w:author="Shivang Shekhar" w:date="2022-03-14T12:05:00Z">
+      <w:ins w:id="244" w:author="Shivang Shekhar" w:date="2022-03-14T12:05:00Z">
         <w:r>
           <w:rPr>
             <w:lang w:val="en-US"/>
@@ -15959,7 +16021,7 @@
           <w:t xml:space="preserve">. The plastic hinge </w:t>
         </w:r>
       </w:ins>
-      <w:ins w:id="246" w:author="Shivang Shekhar" w:date="2022-03-14T12:08:00Z">
+      <w:ins w:id="245" w:author="Shivang Shekhar" w:date="2022-03-14T12:08:00Z">
         <w:r>
           <w:rPr>
             <w:lang w:val="en-US"/>
@@ -15973,7 +16035,7 @@
         </w:rPr>
         <w:t>is</w:t>
       </w:r>
-      <w:ins w:id="247" w:author="Shivang Shekhar" w:date="2022-03-14T12:05:00Z">
+      <w:ins w:id="246" w:author="Shivang Shekhar" w:date="2022-03-14T12:05:00Z">
         <w:r>
           <w:rPr>
             <w:lang w:val="en-US"/>
@@ -15981,7 +16043,7 @@
           <w:t xml:space="preserve"> evaluated based on </w:t>
         </w:r>
       </w:ins>
-      <w:ins w:id="248" w:author="Shivang Shekhar" w:date="2022-03-14T12:09:00Z">
+      <w:ins w:id="247" w:author="Shivang Shekhar" w:date="2022-03-14T12:09:00Z">
         <w:r>
           <w:rPr>
             <w:lang w:val="en-US"/>
@@ -15990,7 +16052,7 @@
         </w:r>
       </w:ins>
       <w:proofErr w:type="spellStart"/>
-      <w:ins w:id="249" w:author="Shivang Shekhar" w:date="2022-03-14T12:05:00Z">
+      <w:ins w:id="248" w:author="Shivang Shekhar" w:date="2022-03-14T12:05:00Z">
         <w:r>
           <w:rPr>
             <w:lang w:val="en-US"/>
@@ -16019,7 +16081,7 @@
           <w:t xml:space="preserve"> [</w:t>
         </w:r>
       </w:ins>
-      <w:ins w:id="250" w:author="Shivang Shekhar" w:date="2022-03-14T12:06:00Z">
+      <w:ins w:id="249" w:author="Shivang Shekhar" w:date="2022-03-14T12:06:00Z">
         <w:r>
           <w:rPr>
             <w:color w:val="7030A0"/>
@@ -16028,7 +16090,7 @@
           <w:t>CITE</w:t>
         </w:r>
       </w:ins>
-      <w:ins w:id="251" w:author="Shivang Shekhar" w:date="2022-03-14T12:05:00Z">
+      <w:ins w:id="250" w:author="Shivang Shekhar" w:date="2022-03-14T12:05:00Z">
         <w:r>
           <w:rPr>
             <w:lang w:val="en-US"/>
@@ -16036,7 +16098,7 @@
           <w:t>]</w:t>
         </w:r>
       </w:ins>
-      <w:ins w:id="252" w:author="Shivang Shekhar" w:date="2022-03-14T12:08:00Z">
+      <w:ins w:id="251" w:author="Shivang Shekhar" w:date="2022-03-14T12:08:00Z">
         <w:r>
           <w:rPr>
             <w:lang w:val="en-US"/>
@@ -16044,7 +16106,7 @@
           <w:t xml:space="preserve">, </w:t>
         </w:r>
       </w:ins>
-      <w:ins w:id="253" w:author="Shivang Shekhar" w:date="2022-03-14T12:06:00Z">
+      <w:ins w:id="252" w:author="Shivang Shekhar" w:date="2022-03-14T12:06:00Z">
         <w:r>
           <w:rPr>
             <w:lang w:val="en-US"/>
@@ -16059,7 +16121,7 @@
           <w:t>simil</w:t>
         </w:r>
       </w:ins>
-      <w:ins w:id="254" w:author="Shivang Shekhar" w:date="2022-03-14T12:07:00Z">
+      <w:ins w:id="253" w:author="Shivang Shekhar" w:date="2022-03-14T12:07:00Z">
         <w:r>
           <w:rPr>
             <w:lang w:val="en-US"/>
@@ -16093,7 +16155,7 @@
         </w:r>
       </w:ins>
       <w:proofErr w:type="spellStart"/>
-      <w:ins w:id="255" w:author="Shivang Shekhar" w:date="2022-03-14T12:08:00Z">
+      <w:ins w:id="254" w:author="Shivang Shekhar" w:date="2022-03-14T12:08:00Z">
         <w:r>
           <w:rPr>
             <w:i/>
@@ -16114,7 +16176,7 @@
           <w:t xml:space="preserve"> used to model steel reinforcement. </w:t>
         </w:r>
       </w:ins>
-      <w:ins w:id="256" w:author="Shivang Shekhar" w:date="2022-03-14T12:10:00Z">
+      <w:ins w:id="255" w:author="Shivang Shekhar" w:date="2022-03-14T12:10:00Z">
         <w:r>
           <w:rPr>
             <w:lang w:val="en-US"/>
@@ -16135,7 +16197,7 @@
           <w:t>]. The rigid-floor diaphragm is modeled by assigning high axial stiffness to the beams. Gravity loads are distributed on the beams while masses are concentrated at the beam-column intersections.</w:t>
         </w:r>
       </w:ins>
-      <w:del w:id="257" w:author="Shivang Shekhar" w:date="2022-03-14T10:26:00Z">
+      <w:del w:id="256" w:author="Shivang Shekhar" w:date="2022-03-14T10:26:00Z">
         <w:r>
           <w:rPr>
             <w:lang w:val="en-US"/>
@@ -16143,6 +16205,67 @@
           <w:delText xml:space="preserve">. </w:delText>
         </w:r>
       </w:del>
+    </w:p>
+    <w:p>
+      <w:pPr>
+        <w:rPr>
+          <w:ins w:id="257" w:author="Shivang Shekhar" w:date="2022-03-14T10:26:00Z"/>
+          <w:lang w:val="en-US"/>
+        </w:rPr>
+      </w:pPr>
+      <w:r>
+        <w:rPr>
+          <w:noProof/>
+        </w:rPr>
+        <w:drawing>
+          <wp:inline distT="0" distB="0" distL="0" distR="0" wp14:anchorId="571E41EB" wp14:editId="716C26C0">
+            <wp:extent cx="5943600" cy="2697480"/>
+            <wp:effectExtent l="0" t="0" r="0" b="0"/>
+            <wp:docPr id="8" name="Picture 8"/>
+            <wp:cNvGraphicFramePr>
+              <a:graphicFrameLocks xmlns:a="http://schemas.openxmlformats.org/drawingml/2006/main" noChangeAspect="1"/>
+            </wp:cNvGraphicFramePr>
+            <a:graphic xmlns:a="http://schemas.openxmlformats.org/drawingml/2006/main">
+              <a:graphicData uri="http://schemas.openxmlformats.org/drawingml/2006/picture">
+                <pic:pic xmlns:pic="http://schemas.openxmlformats.org/drawingml/2006/picture">
+                  <pic:nvPicPr>
+                    <pic:cNvPr id="0" name="Picture 3"/>
+                    <pic:cNvPicPr>
+                      <a:picLocks noChangeAspect="1" noChangeArrowheads="1"/>
+                    </pic:cNvPicPr>
+                  </pic:nvPicPr>
+                  <pic:blipFill>
+                    <a:blip r:embed="rId22" cstate="print">
+                      <a:extLst>
+                        <a:ext uri="{28A0092B-C50C-407E-A947-70E740481C1C}">
+                          <a14:useLocalDpi xmlns:a14="http://schemas.microsoft.com/office/drawing/2010/main" val="0"/>
+                        </a:ext>
+                      </a:extLst>
+                    </a:blip>
+                    <a:srcRect/>
+                    <a:stretch>
+                      <a:fillRect/>
+                    </a:stretch>
+                  </pic:blipFill>
+                  <pic:spPr bwMode="auto">
+                    <a:xfrm>
+                      <a:off x="0" y="0"/>
+                      <a:ext cx="5943600" cy="2697480"/>
+                    </a:xfrm>
+                    <a:prstGeom prst="rect">
+                      <a:avLst/>
+                    </a:prstGeom>
+                    <a:noFill/>
+                    <a:ln>
+                      <a:noFill/>
+                    </a:ln>
+                  </pic:spPr>
+                </pic:pic>
+              </a:graphicData>
+            </a:graphic>
+          </wp:inline>
+        </w:drawing>
+      </w:r>
     </w:p>
     <w:p>
       <w:pPr>
@@ -16596,7 +16719,6 @@
                   <w:noProof/>
                   <w:lang w:val="en-IN" w:eastAsia="en-IN"/>
                 </w:rPr>
-                <w:lastRenderedPageBreak/>
                 <w:drawing>
                   <wp:inline distT="0" distB="0" distL="0" distR="0" wp14:anchorId="0811FDCE" wp14:editId="35426A3B">
                     <wp:extent cx="5943600" cy="2473960"/>
@@ -16615,7 +16737,7 @@
                             </pic:cNvPicPr>
                           </pic:nvPicPr>
                           <pic:blipFill>
-                            <a:blip r:embed="rId21"/>
+                            <a:blip r:embed="rId23"/>
                             <a:stretch>
                               <a:fillRect/>
                             </a:stretch>
@@ -16762,6 +16884,13 @@
           <w:ins w:id="262" w:author="Shivang Shekhar" w:date="2022-03-14T14:58:00Z"/>
         </w:rPr>
       </w:pPr>
+      <w:r>
+        <w:rPr>
+          <w:rFonts w:cs="Shruti"/>
+          <w:lang w:val="en-US"/>
+        </w:rPr>
+        <w:t xml:space="preserve">     </w:t>
+      </w:r>
       <w:commentRangeStart w:id="263"/>
       <w:ins w:id="264" w:author="Shivang Shekhar" w:date="2022-03-14T12:11:00Z">
         <w:r>
@@ -17046,7 +17175,11 @@
           <w:t xml:space="preserve">. </w:t>
         </w:r>
         <w:r>
-          <w:t xml:space="preserve">The loss of strength and ductility of rebars is captured by </w:t>
+          <w:t xml:space="preserve">The loss of strength and ductility of </w:t>
+        </w:r>
+        <w:r>
+          <w:lastRenderedPageBreak/>
+          <w:t xml:space="preserve">rebars is captured by </w:t>
         </w:r>
       </w:ins>
       <w:ins w:id="281" w:author="Shivang Shekhar" w:date="2022-03-14T12:15:00Z">
@@ -17240,6 +17373,9 @@
           <w:lang w:val="en-US"/>
         </w:rPr>
       </w:pPr>
+      <w:r>
+        <w:t xml:space="preserve">     </w:t>
+      </w:r>
       <w:commentRangeStart w:id="298"/>
       <w:ins w:id="299" w:author="Shivang Shekhar" w:date="2022-03-14T14:59:00Z">
         <w:r>
@@ -18537,14 +18673,7 @@
         <w:rPr>
           <w:lang w:val="en-US"/>
         </w:rPr>
-        <w:t xml:space="preserve">Also, </w:t>
-      </w:r>
-      <w:r>
-        <w:rPr>
-          <w:lang w:val="en-US"/>
-        </w:rPr>
-        <w:lastRenderedPageBreak/>
-        <w:t xml:space="preserve">to account for the pinching </w:t>
+        <w:t xml:space="preserve">Also, to account for the pinching </w:t>
       </w:r>
       <w:r>
         <w:rPr>
@@ -19402,7 +19531,14 @@
         <w:rPr>
           <w:lang w:val="en-US"/>
         </w:rPr>
-        <w:t xml:space="preserve"> but the drawback remains in modelling which required manual inputs of these parameters to match with the experimental results. </w:t>
+        <w:t xml:space="preserve"> but the drawback remains in modelling which required manual inputs of these parameters to match with the </w:t>
+      </w:r>
+      <w:r>
+        <w:rPr>
+          <w:lang w:val="en-US"/>
+        </w:rPr>
+        <w:lastRenderedPageBreak/>
+        <w:t xml:space="preserve">experimental results. </w:t>
       </w:r>
       <w:r>
         <w:rPr>
@@ -23696,195 +23832,6 @@
                           </pic:cNvPicPr>
                         </pic:nvPicPr>
                         <pic:blipFill>
-                          <a:blip r:embed="rId22">
-                            <a:extLst>
-                              <a:ext uri="{28A0092B-C50C-407E-A947-70E740481C1C}">
-                                <a14:useLocalDpi xmlns:a14="http://schemas.microsoft.com/office/drawing/2010/main" val="0"/>
-                              </a:ext>
-                            </a:extLst>
-                          </a:blip>
-                          <a:srcRect/>
-                          <a:stretch>
-                            <a:fillRect/>
-                          </a:stretch>
-                        </pic:blipFill>
-                        <pic:spPr bwMode="auto">
-                          <a:xfrm>
-                            <a:off x="0" y="0"/>
-                            <a:ext cx="2977200" cy="2232000"/>
-                          </a:xfrm>
-                          <a:prstGeom prst="rect">
-                            <a:avLst/>
-                          </a:prstGeom>
-                          <a:noFill/>
-                          <a:ln>
-                            <a:noFill/>
-                          </a:ln>
-                        </pic:spPr>
-                      </pic:pic>
-                    </a:graphicData>
-                  </a:graphic>
-                </wp:inline>
-              </w:drawing>
-            </w:r>
-          </w:p>
-        </w:tc>
-        <w:tc>
-          <w:tcPr>
-            <w:tcW w:w="340" w:type="dxa"/>
-          </w:tcPr>
-          <w:p>
-            <w:pPr>
-              <w:rPr>
-                <w:noProof/>
-                <w:color w:val="1F497D" w:themeColor="text2"/>
-                <w:lang w:val="en-US"/>
-              </w:rPr>
-            </w:pPr>
-            <w:r>
-              <w:rPr>
-                <w:b/>
-                <w:bCs/>
-                <w:noProof/>
-                <w:lang w:val="en-US"/>
-              </w:rPr>
-              <w:t>B</w:t>
-            </w:r>
-          </w:p>
-        </w:tc>
-        <w:tc>
-          <w:tcPr>
-            <w:tcW w:w="5017" w:type="dxa"/>
-          </w:tcPr>
-          <w:p>
-            <w:pPr>
-              <w:rPr>
-                <w:strike/>
-                <w:lang w:val="en-US"/>
-              </w:rPr>
-            </w:pPr>
-            <w:r>
-              <w:rPr>
-                <w:b/>
-                <w:bCs/>
-                <w:noProof/>
-                <w:lang w:val="en-IN" w:eastAsia="en-IN"/>
-              </w:rPr>
-              <w:drawing>
-                <wp:inline distT="0" distB="0" distL="0" distR="0" wp14:anchorId="7C519B8B" wp14:editId="61C91D8D">
-                  <wp:extent cx="2977200" cy="2232000"/>
-                  <wp:effectExtent l="0" t="0" r="0" b="0"/>
-                  <wp:docPr id="15" name="Picture 15"/>
-                  <wp:cNvGraphicFramePr>
-                    <a:graphicFrameLocks xmlns:a="http://schemas.openxmlformats.org/drawingml/2006/main" noChangeAspect="1"/>
-                  </wp:cNvGraphicFramePr>
-                  <a:graphic xmlns:a="http://schemas.openxmlformats.org/drawingml/2006/main">
-                    <a:graphicData uri="http://schemas.openxmlformats.org/drawingml/2006/picture">
-                      <pic:pic xmlns:pic="http://schemas.openxmlformats.org/drawingml/2006/picture">
-                        <pic:nvPicPr>
-                          <pic:cNvPr id="0" name="Picture 11"/>
-                          <pic:cNvPicPr>
-                            <a:picLocks noChangeAspect="1" noChangeArrowheads="1"/>
-                          </pic:cNvPicPr>
-                        </pic:nvPicPr>
-                        <pic:blipFill>
-                          <a:blip r:embed="rId23">
-                            <a:extLst>
-                              <a:ext uri="{28A0092B-C50C-407E-A947-70E740481C1C}">
-                                <a14:useLocalDpi xmlns:a14="http://schemas.microsoft.com/office/drawing/2010/main" val="0"/>
-                              </a:ext>
-                            </a:extLst>
-                          </a:blip>
-                          <a:srcRect/>
-                          <a:stretch>
-                            <a:fillRect/>
-                          </a:stretch>
-                        </pic:blipFill>
-                        <pic:spPr bwMode="auto">
-                          <a:xfrm>
-                            <a:off x="0" y="0"/>
-                            <a:ext cx="2977200" cy="2232000"/>
-                          </a:xfrm>
-                          <a:prstGeom prst="rect">
-                            <a:avLst/>
-                          </a:prstGeom>
-                          <a:noFill/>
-                          <a:ln>
-                            <a:noFill/>
-                          </a:ln>
-                        </pic:spPr>
-                      </pic:pic>
-                    </a:graphicData>
-                  </a:graphic>
-                </wp:inline>
-              </w:drawing>
-            </w:r>
-          </w:p>
-        </w:tc>
-      </w:tr>
-      <w:tr>
-        <w:tc>
-          <w:tcPr>
-            <w:tcW w:w="451" w:type="dxa"/>
-          </w:tcPr>
-          <w:p>
-            <w:pPr>
-              <w:ind w:right="118"/>
-              <w:rPr>
-                <w:b/>
-                <w:bCs/>
-                <w:noProof/>
-                <w:lang w:val="en-US"/>
-              </w:rPr>
-            </w:pPr>
-            <w:r>
-              <w:rPr>
-                <w:b/>
-                <w:bCs/>
-                <w:noProof/>
-                <w:lang w:val="en-US"/>
-              </w:rPr>
-              <w:t>C</w:t>
-            </w:r>
-          </w:p>
-        </w:tc>
-        <w:tc>
-          <w:tcPr>
-            <w:tcW w:w="5022" w:type="dxa"/>
-          </w:tcPr>
-          <w:p>
-            <w:pPr>
-              <w:ind w:right="118"/>
-              <w:rPr>
-                <w:strike/>
-                <w:lang w:val="en-US"/>
-              </w:rPr>
-            </w:pPr>
-            <w:r>
-              <w:rPr>
-                <w:b/>
-                <w:bCs/>
-                <w:noProof/>
-                <w:lang w:val="en-IN" w:eastAsia="en-IN"/>
-              </w:rPr>
-              <w:drawing>
-                <wp:inline distT="0" distB="0" distL="0" distR="0" wp14:anchorId="2164646D" wp14:editId="236D6684">
-                  <wp:extent cx="2977200" cy="2232000"/>
-                  <wp:effectExtent l="0" t="0" r="0" b="0"/>
-                  <wp:docPr id="17" name="Picture 17"/>
-                  <wp:cNvGraphicFramePr>
-                    <a:graphicFrameLocks xmlns:a="http://schemas.openxmlformats.org/drawingml/2006/main" noChangeAspect="1"/>
-                  </wp:cNvGraphicFramePr>
-                  <a:graphic xmlns:a="http://schemas.openxmlformats.org/drawingml/2006/main">
-                    <a:graphicData uri="http://schemas.openxmlformats.org/drawingml/2006/picture">
-                      <pic:pic xmlns:pic="http://schemas.openxmlformats.org/drawingml/2006/picture">
-                        <pic:nvPicPr>
-                          <pic:cNvPr id="0" name="Picture 13"/>
-                          <pic:cNvPicPr>
-                            <a:picLocks noChangeAspect="1" noChangeArrowheads="1"/>
-                          </pic:cNvPicPr>
-                        </pic:nvPicPr>
-                        <pic:blipFill>
                           <a:blip r:embed="rId24">
                             <a:extLst>
                               <a:ext uri="{28A0092B-C50C-407E-A947-70E740481C1C}">
@@ -23924,6 +23871,196 @@
           </w:tcPr>
           <w:p>
             <w:pPr>
+              <w:rPr>
+                <w:noProof/>
+                <w:color w:val="1F497D" w:themeColor="text2"/>
+                <w:lang w:val="en-US"/>
+              </w:rPr>
+            </w:pPr>
+            <w:r>
+              <w:rPr>
+                <w:b/>
+                <w:bCs/>
+                <w:noProof/>
+                <w:lang w:val="en-US"/>
+              </w:rPr>
+              <w:t>B</w:t>
+            </w:r>
+          </w:p>
+        </w:tc>
+        <w:tc>
+          <w:tcPr>
+            <w:tcW w:w="5017" w:type="dxa"/>
+          </w:tcPr>
+          <w:p>
+            <w:pPr>
+              <w:rPr>
+                <w:strike/>
+                <w:lang w:val="en-US"/>
+              </w:rPr>
+            </w:pPr>
+            <w:r>
+              <w:rPr>
+                <w:b/>
+                <w:bCs/>
+                <w:noProof/>
+                <w:lang w:val="en-IN" w:eastAsia="en-IN"/>
+              </w:rPr>
+              <w:drawing>
+                <wp:inline distT="0" distB="0" distL="0" distR="0" wp14:anchorId="7C519B8B" wp14:editId="61C91D8D">
+                  <wp:extent cx="2977200" cy="2232000"/>
+                  <wp:effectExtent l="0" t="0" r="0" b="0"/>
+                  <wp:docPr id="15" name="Picture 15"/>
+                  <wp:cNvGraphicFramePr>
+                    <a:graphicFrameLocks xmlns:a="http://schemas.openxmlformats.org/drawingml/2006/main" noChangeAspect="1"/>
+                  </wp:cNvGraphicFramePr>
+                  <a:graphic xmlns:a="http://schemas.openxmlformats.org/drawingml/2006/main">
+                    <a:graphicData uri="http://schemas.openxmlformats.org/drawingml/2006/picture">
+                      <pic:pic xmlns:pic="http://schemas.openxmlformats.org/drawingml/2006/picture">
+                        <pic:nvPicPr>
+                          <pic:cNvPr id="0" name="Picture 11"/>
+                          <pic:cNvPicPr>
+                            <a:picLocks noChangeAspect="1" noChangeArrowheads="1"/>
+                          </pic:cNvPicPr>
+                        </pic:nvPicPr>
+                        <pic:blipFill>
+                          <a:blip r:embed="rId25">
+                            <a:extLst>
+                              <a:ext uri="{28A0092B-C50C-407E-A947-70E740481C1C}">
+                                <a14:useLocalDpi xmlns:a14="http://schemas.microsoft.com/office/drawing/2010/main" val="0"/>
+                              </a:ext>
+                            </a:extLst>
+                          </a:blip>
+                          <a:srcRect/>
+                          <a:stretch>
+                            <a:fillRect/>
+                          </a:stretch>
+                        </pic:blipFill>
+                        <pic:spPr bwMode="auto">
+                          <a:xfrm>
+                            <a:off x="0" y="0"/>
+                            <a:ext cx="2977200" cy="2232000"/>
+                          </a:xfrm>
+                          <a:prstGeom prst="rect">
+                            <a:avLst/>
+                          </a:prstGeom>
+                          <a:noFill/>
+                          <a:ln>
+                            <a:noFill/>
+                          </a:ln>
+                        </pic:spPr>
+                      </pic:pic>
+                    </a:graphicData>
+                  </a:graphic>
+                </wp:inline>
+              </w:drawing>
+            </w:r>
+          </w:p>
+        </w:tc>
+      </w:tr>
+      <w:tr>
+        <w:tc>
+          <w:tcPr>
+            <w:tcW w:w="451" w:type="dxa"/>
+          </w:tcPr>
+          <w:p>
+            <w:pPr>
+              <w:ind w:right="118"/>
+              <w:rPr>
+                <w:b/>
+                <w:bCs/>
+                <w:noProof/>
+                <w:lang w:val="en-US"/>
+              </w:rPr>
+            </w:pPr>
+            <w:r>
+              <w:rPr>
+                <w:b/>
+                <w:bCs/>
+                <w:noProof/>
+                <w:lang w:val="en-US"/>
+              </w:rPr>
+              <w:lastRenderedPageBreak/>
+              <w:t>C</w:t>
+            </w:r>
+          </w:p>
+        </w:tc>
+        <w:tc>
+          <w:tcPr>
+            <w:tcW w:w="5022" w:type="dxa"/>
+          </w:tcPr>
+          <w:p>
+            <w:pPr>
+              <w:ind w:right="118"/>
+              <w:rPr>
+                <w:strike/>
+                <w:lang w:val="en-US"/>
+              </w:rPr>
+            </w:pPr>
+            <w:r>
+              <w:rPr>
+                <w:b/>
+                <w:bCs/>
+                <w:noProof/>
+                <w:lang w:val="en-IN" w:eastAsia="en-IN"/>
+              </w:rPr>
+              <w:drawing>
+                <wp:inline distT="0" distB="0" distL="0" distR="0" wp14:anchorId="2164646D" wp14:editId="236D6684">
+                  <wp:extent cx="2977200" cy="2232000"/>
+                  <wp:effectExtent l="0" t="0" r="0" b="0"/>
+                  <wp:docPr id="17" name="Picture 17"/>
+                  <wp:cNvGraphicFramePr>
+                    <a:graphicFrameLocks xmlns:a="http://schemas.openxmlformats.org/drawingml/2006/main" noChangeAspect="1"/>
+                  </wp:cNvGraphicFramePr>
+                  <a:graphic xmlns:a="http://schemas.openxmlformats.org/drawingml/2006/main">
+                    <a:graphicData uri="http://schemas.openxmlformats.org/drawingml/2006/picture">
+                      <pic:pic xmlns:pic="http://schemas.openxmlformats.org/drawingml/2006/picture">
+                        <pic:nvPicPr>
+                          <pic:cNvPr id="0" name="Picture 13"/>
+                          <pic:cNvPicPr>
+                            <a:picLocks noChangeAspect="1" noChangeArrowheads="1"/>
+                          </pic:cNvPicPr>
+                        </pic:nvPicPr>
+                        <pic:blipFill>
+                          <a:blip r:embed="rId26">
+                            <a:extLst>
+                              <a:ext uri="{28A0092B-C50C-407E-A947-70E740481C1C}">
+                                <a14:useLocalDpi xmlns:a14="http://schemas.microsoft.com/office/drawing/2010/main" val="0"/>
+                              </a:ext>
+                            </a:extLst>
+                          </a:blip>
+                          <a:srcRect/>
+                          <a:stretch>
+                            <a:fillRect/>
+                          </a:stretch>
+                        </pic:blipFill>
+                        <pic:spPr bwMode="auto">
+                          <a:xfrm>
+                            <a:off x="0" y="0"/>
+                            <a:ext cx="2977200" cy="2232000"/>
+                          </a:xfrm>
+                          <a:prstGeom prst="rect">
+                            <a:avLst/>
+                          </a:prstGeom>
+                          <a:noFill/>
+                          <a:ln>
+                            <a:noFill/>
+                          </a:ln>
+                        </pic:spPr>
+                      </pic:pic>
+                    </a:graphicData>
+                  </a:graphic>
+                </wp:inline>
+              </w:drawing>
+            </w:r>
+          </w:p>
+        </w:tc>
+        <w:tc>
+          <w:tcPr>
+            <w:tcW w:w="340" w:type="dxa"/>
+          </w:tcPr>
+          <w:p>
+            <w:pPr>
               <w:ind w:right="118"/>
               <w:rPr>
                 <w:b/>
@@ -24316,7 +24453,6 @@
           <w:strike/>
           <w:lang w:val="en-US"/>
         </w:rPr>
-        <w:lastRenderedPageBreak/>
         <w:t xml:space="preserve">Social impact of </w:t>
       </w:r>
       <w:proofErr w:type="spellStart"/>
@@ -24798,6 +24934,7 @@
           <w:rFonts w:ascii="Times New Roman" w:hAnsi="Times New Roman"/>
           <w:sz w:val="20"/>
         </w:rPr>
+        <w:lastRenderedPageBreak/>
         <w:t>6.</w:t>
       </w:r>
       <w:r>
@@ -25534,7 +25671,6 @@
           <w:rFonts w:ascii="Times New Roman" w:hAnsi="Times New Roman"/>
           <w:sz w:val="20"/>
         </w:rPr>
-        <w:lastRenderedPageBreak/>
         <w:t>20.</w:t>
       </w:r>
       <w:r>
@@ -25935,6 +26071,7 @@
           <w:rFonts w:ascii="Times New Roman" w:hAnsi="Times New Roman"/>
           <w:sz w:val="20"/>
         </w:rPr>
+        <w:lastRenderedPageBreak/>
         <w:t>28.</w:t>
       </w:r>
       <w:r>
@@ -26775,7 +26912,6 @@
         </w:rPr>
       </w:pPr>
       <w:r>
-        <w:lastRenderedPageBreak/>
         <w:t>(</w:t>
       </w:r>
       <w:proofErr w:type="spellStart"/>
@@ -27852,6 +27988,7 @@
           <w:szCs w:val="20"/>
           <w:lang w:val="en-US"/>
         </w:rPr>
+        <w:lastRenderedPageBreak/>
         <w:t xml:space="preserve">Wu A-C, Tsai K-C, Yang H-H, Huang J-L, Li C-H, Wang K-J, Khoo H-H. Hybrid experimental performance of a full-scale two-story buckling-restrained braced RC frame. </w:t>
       </w:r>
       <w:r>
@@ -28565,7 +28702,7 @@
         </w:rPr>
         <w:t xml:space="preserve">DOI: </w:t>
       </w:r>
-      <w:hyperlink r:id="rId25" w:history="1">
+      <w:hyperlink r:id="rId27" w:history="1">
         <w:r>
           <w:rPr>
             <w:rStyle w:val="Hyperlink"/>
@@ -29171,7 +29308,6 @@
           <w:szCs w:val="20"/>
           <w:lang w:val="en-US"/>
         </w:rPr>
-        <w:lastRenderedPageBreak/>
         <w:t>Tubaldi</w:t>
       </w:r>
       <w:proofErr w:type="spellEnd"/>
@@ -30039,6 +30175,7 @@
           <w:szCs w:val="20"/>
           <w:lang w:val="en-US"/>
         </w:rPr>
+        <w:lastRenderedPageBreak/>
         <w:t>Rossetto</w:t>
       </w:r>
       <w:proofErr w:type="spellEnd"/>
@@ -30245,7 +30382,7 @@
         </w:rPr>
         <w:t xml:space="preserve">; </w:t>
       </w:r>
-      <w:hyperlink r:id="rId26" w:history="1">
+      <w:hyperlink r:id="rId28" w:history="1">
         <w:r>
           <w:rPr>
             <w:rStyle w:val="Hyperlink"/>
@@ -31349,7 +31486,6 @@
           <w:szCs w:val="20"/>
           <w:lang w:val="en-US"/>
         </w:rPr>
-        <w:lastRenderedPageBreak/>
         <w:t>Sezen</w:t>
       </w:r>
       <w:proofErr w:type="spellEnd"/>
@@ -32079,7 +32215,7 @@
       </w:r>
     </w:p>
   </w:comment>
-  <w:comment w:id="110" w:author="Lad, Devang" w:date="2022-02-24T13:04:00Z" w:initials="LD">
+  <w:comment w:id="109" w:author="Lad, Devang" w:date="2022-02-24T13:04:00Z" w:initials="LD">
     <w:p>
       <w:pPr>
         <w:pStyle w:val="CommentText"/>
@@ -32231,8 +32367,8 @@
   <w15:commentEx w15:paraId="5597C680" w15:done="0"/>
   <w15:commentEx w15:paraId="1D08C842" w15:done="0"/>
   <w15:commentEx w15:paraId="4BD48031" w15:done="0"/>
-  <w15:commentEx w15:paraId="60D47406" w15:done="0"/>
-  <w15:commentEx w15:paraId="2A84CA41" w15:done="0"/>
+  <w15:commentEx w15:paraId="60D47406" w15:done="1"/>
+  <w15:commentEx w15:paraId="2A84CA41" w15:done="1"/>
   <w15:commentEx w15:paraId="2ECC5600" w15:done="0"/>
 </w15:commentsEx>
 </file>
@@ -33832,7 +33968,6 @@
   <w:style w:type="character" w:default="1" w:styleId="DefaultParagraphFont">
     <w:name w:val="Default Paragraph Font"/>
     <w:uiPriority w:val="1"/>
-    <w:semiHidden/>
     <w:unhideWhenUsed/>
   </w:style>
   <w:style w:type="table" w:default="1" w:styleId="TableNormal">

</xml_diff>